<commit_message>
feat(fe,be): update view and sertyrial
</commit_message>
<xml_diff>
--- a/giang-review-Tài liệu vận hành Manager Mock.docx
+++ b/giang-review-Tài liệu vận hành Manager Mock.docx
@@ -117,8 +117,8 @@
         <w:rPr>
           <w:b w:val="0"/>
           <w:bCs w:val="0"/>
-          <w:sz w:val="28"/>
-          <w:szCs w:val="28"/>
+          <w:sz w:val="18"/>
+          <w:szCs w:val="18"/>
         </w:rPr>
         <w:id w:val="-1319730932"/>
         <w:docPartObj>
@@ -129,14 +129,24 @@
       <w:sdtEndPr>
         <w:rPr>
           <w:noProof/>
+          <w:sz w:val="28"/>
+          <w:szCs w:val="28"/>
         </w:rPr>
       </w:sdtEndPr>
       <w:sdtContent>
         <w:p>
           <w:pPr>
             <w:pStyle w:val="TOCHeading"/>
+            <w:rPr>
+              <w:sz w:val="20"/>
+              <w:szCs w:val="20"/>
+            </w:rPr>
           </w:pPr>
           <w:r>
+            <w:rPr>
+              <w:sz w:val="20"/>
+              <w:szCs w:val="20"/>
+            </w:rPr>
             <w:t>Phụ lục</w:t>
           </w:r>
         </w:p>
@@ -151,25 +161,39 @@
               <w:b w:val="0"/>
               <w:noProof/>
               <w:kern w:val="2"/>
-              <w:sz w:val="24"/>
-              <w:szCs w:val="24"/>
+              <w:sz w:val="16"/>
+              <w:szCs w:val="16"/>
               <w14:ligatures w14:val="standardContextual"/>
             </w:rPr>
           </w:pPr>
           <w:r>
+            <w:rPr>
+              <w:sz w:val="18"/>
+              <w:szCs w:val="18"/>
+            </w:rPr>
             <w:fldChar w:fldCharType="begin"/>
           </w:r>
           <w:r>
+            <w:rPr>
+              <w:sz w:val="18"/>
+              <w:szCs w:val="18"/>
+            </w:rPr>
             <w:instrText xml:space="preserve"> TOC \o "1-3" \h \z \u </w:instrText>
           </w:r>
           <w:r>
+            <w:rPr>
+              <w:sz w:val="18"/>
+              <w:szCs w:val="18"/>
+            </w:rPr>
             <w:fldChar w:fldCharType="separate"/>
           </w:r>
-          <w:hyperlink w:anchor="_Toc211340530" w:history="1">
+          <w:hyperlink w:anchor="_Toc211353177" w:history="1">
             <w:r>
               <w:rPr>
                 <w:rStyle w:val="Hyperlink"/>
                 <w:noProof/>
+                <w:sz w:val="18"/>
+                <w:szCs w:val="18"/>
               </w:rPr>
               <w:t>Thông tin chung</w:t>
             </w:r>
@@ -177,6 +201,8 @@
               <w:rPr>
                 <w:noProof/>
                 <w:webHidden/>
+                <w:sz w:val="18"/>
+                <w:szCs w:val="18"/>
               </w:rPr>
               <w:tab/>
             </w:r>
@@ -184,6 +210,8 @@
               <w:rPr>
                 <w:noProof/>
                 <w:webHidden/>
+                <w:sz w:val="18"/>
+                <w:szCs w:val="18"/>
               </w:rPr>
               <w:fldChar w:fldCharType="begin"/>
             </w:r>
@@ -191,19 +219,25 @@
               <w:rPr>
                 <w:noProof/>
                 <w:webHidden/>
-              </w:rPr>
-              <w:instrText xml:space="preserve"> PAGEREF _Toc211340530 \h </w:instrText>
-            </w:r>
-            <w:r>
-              <w:rPr>
-                <w:noProof/>
-                <w:webHidden/>
-              </w:rPr>
-            </w:r>
-            <w:r>
-              <w:rPr>
-                <w:noProof/>
-                <w:webHidden/>
+                <w:sz w:val="18"/>
+                <w:szCs w:val="18"/>
+              </w:rPr>
+              <w:instrText xml:space="preserve"> PAGEREF _Toc211353177 \h </w:instrText>
+            </w:r>
+            <w:r>
+              <w:rPr>
+                <w:noProof/>
+                <w:webHidden/>
+                <w:sz w:val="18"/>
+                <w:szCs w:val="18"/>
+              </w:rPr>
+            </w:r>
+            <w:r>
+              <w:rPr>
+                <w:noProof/>
+                <w:webHidden/>
+                <w:sz w:val="18"/>
+                <w:szCs w:val="18"/>
               </w:rPr>
               <w:fldChar w:fldCharType="separate"/>
             </w:r>
@@ -211,6 +245,8 @@
               <w:rPr>
                 <w:noProof/>
                 <w:webHidden/>
+                <w:sz w:val="18"/>
+                <w:szCs w:val="18"/>
               </w:rPr>
               <w:t>3</w:t>
             </w:r>
@@ -218,6 +254,8 @@
               <w:rPr>
                 <w:noProof/>
                 <w:webHidden/>
+                <w:sz w:val="18"/>
+                <w:szCs w:val="18"/>
               </w:rPr>
               <w:fldChar w:fldCharType="end"/>
             </w:r>
@@ -235,16 +273,18 @@
               <w:b w:val="0"/>
               <w:noProof/>
               <w:kern w:val="2"/>
-              <w:sz w:val="24"/>
-              <w:szCs w:val="24"/>
+              <w:sz w:val="16"/>
+              <w:szCs w:val="16"/>
               <w14:ligatures w14:val="standardContextual"/>
             </w:rPr>
           </w:pPr>
-          <w:hyperlink w:anchor="_Toc211340531" w:history="1">
+          <w:hyperlink w:anchor="_Toc211353178" w:history="1">
             <w:r>
               <w:rPr>
                 <w:rStyle w:val="Hyperlink"/>
                 <w:noProof/>
+                <w:sz w:val="18"/>
+                <w:szCs w:val="18"/>
               </w:rPr>
               <w:t>1.</w:t>
             </w:r>
@@ -254,8 +294,8 @@
                 <w:b w:val="0"/>
                 <w:noProof/>
                 <w:kern w:val="2"/>
-                <w:sz w:val="24"/>
-                <w:szCs w:val="24"/>
+                <w:sz w:val="16"/>
+                <w:szCs w:val="16"/>
                 <w14:ligatures w14:val="standardContextual"/>
               </w:rPr>
               <w:tab/>
@@ -264,6 +304,8 @@
               <w:rPr>
                 <w:rStyle w:val="Hyperlink"/>
                 <w:noProof/>
+                <w:sz w:val="18"/>
+                <w:szCs w:val="18"/>
               </w:rPr>
               <w:t>Thông tin môi trường yêu cầu</w:t>
             </w:r>
@@ -271,6 +313,8 @@
               <w:rPr>
                 <w:noProof/>
                 <w:webHidden/>
+                <w:sz w:val="18"/>
+                <w:szCs w:val="18"/>
               </w:rPr>
               <w:tab/>
             </w:r>
@@ -278,6 +322,8 @@
               <w:rPr>
                 <w:noProof/>
                 <w:webHidden/>
+                <w:sz w:val="18"/>
+                <w:szCs w:val="18"/>
               </w:rPr>
               <w:fldChar w:fldCharType="begin"/>
             </w:r>
@@ -285,19 +331,25 @@
               <w:rPr>
                 <w:noProof/>
                 <w:webHidden/>
-              </w:rPr>
-              <w:instrText xml:space="preserve"> PAGEREF _Toc211340531 \h </w:instrText>
-            </w:r>
-            <w:r>
-              <w:rPr>
-                <w:noProof/>
-                <w:webHidden/>
-              </w:rPr>
-            </w:r>
-            <w:r>
-              <w:rPr>
-                <w:noProof/>
-                <w:webHidden/>
+                <w:sz w:val="18"/>
+                <w:szCs w:val="18"/>
+              </w:rPr>
+              <w:instrText xml:space="preserve"> PAGEREF _Toc211353178 \h </w:instrText>
+            </w:r>
+            <w:r>
+              <w:rPr>
+                <w:noProof/>
+                <w:webHidden/>
+                <w:sz w:val="18"/>
+                <w:szCs w:val="18"/>
+              </w:rPr>
+            </w:r>
+            <w:r>
+              <w:rPr>
+                <w:noProof/>
+                <w:webHidden/>
+                <w:sz w:val="18"/>
+                <w:szCs w:val="18"/>
               </w:rPr>
               <w:fldChar w:fldCharType="separate"/>
             </w:r>
@@ -305,6 +357,8 @@
               <w:rPr>
                 <w:noProof/>
                 <w:webHidden/>
+                <w:sz w:val="18"/>
+                <w:szCs w:val="18"/>
               </w:rPr>
               <w:t>3</w:t>
             </w:r>
@@ -312,6 +366,8 @@
               <w:rPr>
                 <w:noProof/>
                 <w:webHidden/>
+                <w:sz w:val="18"/>
+                <w:szCs w:val="18"/>
               </w:rPr>
               <w:fldChar w:fldCharType="end"/>
             </w:r>
@@ -329,16 +385,18 @@
               <w:b w:val="0"/>
               <w:noProof/>
               <w:kern w:val="2"/>
-              <w:sz w:val="24"/>
-              <w:szCs w:val="24"/>
+              <w:sz w:val="16"/>
+              <w:szCs w:val="16"/>
               <w14:ligatures w14:val="standardContextual"/>
             </w:rPr>
           </w:pPr>
-          <w:hyperlink w:anchor="_Toc211340532" w:history="1">
+          <w:hyperlink w:anchor="_Toc211353179" w:history="1">
             <w:r>
               <w:rPr>
                 <w:rStyle w:val="Hyperlink"/>
                 <w:noProof/>
+                <w:sz w:val="18"/>
+                <w:szCs w:val="18"/>
               </w:rPr>
               <w:t>2.</w:t>
             </w:r>
@@ -348,8 +406,8 @@
                 <w:b w:val="0"/>
                 <w:noProof/>
                 <w:kern w:val="2"/>
-                <w:sz w:val="24"/>
-                <w:szCs w:val="24"/>
+                <w:sz w:val="16"/>
+                <w:szCs w:val="16"/>
                 <w14:ligatures w14:val="standardContextual"/>
               </w:rPr>
               <w:tab/>
@@ -358,6 +416,8 @@
               <w:rPr>
                 <w:rStyle w:val="Hyperlink"/>
                 <w:noProof/>
+                <w:sz w:val="18"/>
+                <w:szCs w:val="18"/>
               </w:rPr>
               <w:t>Mô tả ứng dụng quản lý mock</w:t>
             </w:r>
@@ -365,6 +425,8 @@
               <w:rPr>
                 <w:noProof/>
                 <w:webHidden/>
+                <w:sz w:val="18"/>
+                <w:szCs w:val="18"/>
               </w:rPr>
               <w:tab/>
             </w:r>
@@ -372,6 +434,8 @@
               <w:rPr>
                 <w:noProof/>
                 <w:webHidden/>
+                <w:sz w:val="18"/>
+                <w:szCs w:val="18"/>
               </w:rPr>
               <w:fldChar w:fldCharType="begin"/>
             </w:r>
@@ -379,19 +443,25 @@
               <w:rPr>
                 <w:noProof/>
                 <w:webHidden/>
-              </w:rPr>
-              <w:instrText xml:space="preserve"> PAGEREF _Toc211340532 \h </w:instrText>
-            </w:r>
-            <w:r>
-              <w:rPr>
-                <w:noProof/>
-                <w:webHidden/>
-              </w:rPr>
-            </w:r>
-            <w:r>
-              <w:rPr>
-                <w:noProof/>
-                <w:webHidden/>
+                <w:sz w:val="18"/>
+                <w:szCs w:val="18"/>
+              </w:rPr>
+              <w:instrText xml:space="preserve"> PAGEREF _Toc211353179 \h </w:instrText>
+            </w:r>
+            <w:r>
+              <w:rPr>
+                <w:noProof/>
+                <w:webHidden/>
+                <w:sz w:val="18"/>
+                <w:szCs w:val="18"/>
+              </w:rPr>
+            </w:r>
+            <w:r>
+              <w:rPr>
+                <w:noProof/>
+                <w:webHidden/>
+                <w:sz w:val="18"/>
+                <w:szCs w:val="18"/>
               </w:rPr>
               <w:fldChar w:fldCharType="separate"/>
             </w:r>
@@ -399,6 +469,8 @@
               <w:rPr>
                 <w:noProof/>
                 <w:webHidden/>
+                <w:sz w:val="18"/>
+                <w:szCs w:val="18"/>
               </w:rPr>
               <w:t>3</w:t>
             </w:r>
@@ -406,6 +478,8 @@
               <w:rPr>
                 <w:noProof/>
                 <w:webHidden/>
+                <w:sz w:val="18"/>
+                <w:szCs w:val="18"/>
               </w:rPr>
               <w:fldChar w:fldCharType="end"/>
             </w:r>
@@ -423,16 +497,18 @@
               <w:b w:val="0"/>
               <w:noProof/>
               <w:kern w:val="2"/>
-              <w:sz w:val="24"/>
-              <w:szCs w:val="24"/>
+              <w:sz w:val="16"/>
+              <w:szCs w:val="16"/>
               <w14:ligatures w14:val="standardContextual"/>
             </w:rPr>
           </w:pPr>
-          <w:hyperlink w:anchor="_Toc211340533" w:history="1">
+          <w:hyperlink w:anchor="_Toc211353180" w:history="1">
             <w:r>
               <w:rPr>
                 <w:rStyle w:val="Hyperlink"/>
                 <w:noProof/>
+                <w:sz w:val="18"/>
+                <w:szCs w:val="18"/>
               </w:rPr>
               <w:t>3.</w:t>
             </w:r>
@@ -442,8 +518,8 @@
                 <w:b w:val="0"/>
                 <w:noProof/>
                 <w:kern w:val="2"/>
-                <w:sz w:val="24"/>
-                <w:szCs w:val="24"/>
+                <w:sz w:val="16"/>
+                <w:szCs w:val="16"/>
                 <w14:ligatures w14:val="standardContextual"/>
               </w:rPr>
               <w:tab/>
@@ -452,6 +528,8 @@
               <w:rPr>
                 <w:rStyle w:val="Hyperlink"/>
                 <w:noProof/>
+                <w:sz w:val="18"/>
+                <w:szCs w:val="18"/>
               </w:rPr>
               <w:t>Một số công dụng chính của ứng dụng</w:t>
             </w:r>
@@ -459,6 +537,8 @@
               <w:rPr>
                 <w:noProof/>
                 <w:webHidden/>
+                <w:sz w:val="18"/>
+                <w:szCs w:val="18"/>
               </w:rPr>
               <w:tab/>
             </w:r>
@@ -466,6 +546,8 @@
               <w:rPr>
                 <w:noProof/>
                 <w:webHidden/>
+                <w:sz w:val="18"/>
+                <w:szCs w:val="18"/>
               </w:rPr>
               <w:fldChar w:fldCharType="begin"/>
             </w:r>
@@ -473,19 +555,25 @@
               <w:rPr>
                 <w:noProof/>
                 <w:webHidden/>
-              </w:rPr>
-              <w:instrText xml:space="preserve"> PAGEREF _Toc211340533 \h </w:instrText>
-            </w:r>
-            <w:r>
-              <w:rPr>
-                <w:noProof/>
-                <w:webHidden/>
-              </w:rPr>
-            </w:r>
-            <w:r>
-              <w:rPr>
-                <w:noProof/>
-                <w:webHidden/>
+                <w:sz w:val="18"/>
+                <w:szCs w:val="18"/>
+              </w:rPr>
+              <w:instrText xml:space="preserve"> PAGEREF _Toc211353180 \h </w:instrText>
+            </w:r>
+            <w:r>
+              <w:rPr>
+                <w:noProof/>
+                <w:webHidden/>
+                <w:sz w:val="18"/>
+                <w:szCs w:val="18"/>
+              </w:rPr>
+            </w:r>
+            <w:r>
+              <w:rPr>
+                <w:noProof/>
+                <w:webHidden/>
+                <w:sz w:val="18"/>
+                <w:szCs w:val="18"/>
               </w:rPr>
               <w:fldChar w:fldCharType="separate"/>
             </w:r>
@@ -493,6 +581,8 @@
               <w:rPr>
                 <w:noProof/>
                 <w:webHidden/>
+                <w:sz w:val="18"/>
+                <w:szCs w:val="18"/>
               </w:rPr>
               <w:t>3</w:t>
             </w:r>
@@ -500,6 +590,8 @@
               <w:rPr>
                 <w:noProof/>
                 <w:webHidden/>
+                <w:sz w:val="18"/>
+                <w:szCs w:val="18"/>
               </w:rPr>
               <w:fldChar w:fldCharType="end"/>
             </w:r>
@@ -516,16 +608,18 @@
               <w:b w:val="0"/>
               <w:noProof/>
               <w:kern w:val="2"/>
-              <w:sz w:val="24"/>
-              <w:szCs w:val="24"/>
+              <w:sz w:val="16"/>
+              <w:szCs w:val="16"/>
               <w14:ligatures w14:val="standardContextual"/>
             </w:rPr>
           </w:pPr>
-          <w:hyperlink w:anchor="_Toc211340534" w:history="1">
+          <w:hyperlink w:anchor="_Toc211353181" w:history="1">
             <w:r>
               <w:rPr>
                 <w:rStyle w:val="Hyperlink"/>
                 <w:noProof/>
+                <w:sz w:val="18"/>
+                <w:szCs w:val="18"/>
               </w:rPr>
               <w:t>Báo cáo phát triển</w:t>
             </w:r>
@@ -533,6 +627,8 @@
               <w:rPr>
                 <w:noProof/>
                 <w:webHidden/>
+                <w:sz w:val="18"/>
+                <w:szCs w:val="18"/>
               </w:rPr>
               <w:tab/>
             </w:r>
@@ -540,6 +636,8 @@
               <w:rPr>
                 <w:noProof/>
                 <w:webHidden/>
+                <w:sz w:val="18"/>
+                <w:szCs w:val="18"/>
               </w:rPr>
               <w:fldChar w:fldCharType="begin"/>
             </w:r>
@@ -547,19 +645,25 @@
               <w:rPr>
                 <w:noProof/>
                 <w:webHidden/>
-              </w:rPr>
-              <w:instrText xml:space="preserve"> PAGEREF _Toc211340534 \h </w:instrText>
-            </w:r>
-            <w:r>
-              <w:rPr>
-                <w:noProof/>
-                <w:webHidden/>
-              </w:rPr>
-            </w:r>
-            <w:r>
-              <w:rPr>
-                <w:noProof/>
-                <w:webHidden/>
+                <w:sz w:val="18"/>
+                <w:szCs w:val="18"/>
+              </w:rPr>
+              <w:instrText xml:space="preserve"> PAGEREF _Toc211353181 \h </w:instrText>
+            </w:r>
+            <w:r>
+              <w:rPr>
+                <w:noProof/>
+                <w:webHidden/>
+                <w:sz w:val="18"/>
+                <w:szCs w:val="18"/>
+              </w:rPr>
+            </w:r>
+            <w:r>
+              <w:rPr>
+                <w:noProof/>
+                <w:webHidden/>
+                <w:sz w:val="18"/>
+                <w:szCs w:val="18"/>
               </w:rPr>
               <w:fldChar w:fldCharType="separate"/>
             </w:r>
@@ -567,6 +671,8 @@
               <w:rPr>
                 <w:noProof/>
                 <w:webHidden/>
+                <w:sz w:val="18"/>
+                <w:szCs w:val="18"/>
               </w:rPr>
               <w:t>4</w:t>
             </w:r>
@@ -574,6 +680,8 @@
               <w:rPr>
                 <w:noProof/>
                 <w:webHidden/>
+                <w:sz w:val="18"/>
+                <w:szCs w:val="18"/>
               </w:rPr>
               <w:fldChar w:fldCharType="end"/>
             </w:r>
@@ -591,16 +699,18 @@
               <w:b w:val="0"/>
               <w:noProof/>
               <w:kern w:val="2"/>
-              <w:sz w:val="24"/>
-              <w:szCs w:val="24"/>
+              <w:sz w:val="16"/>
+              <w:szCs w:val="16"/>
               <w14:ligatures w14:val="standardContextual"/>
             </w:rPr>
           </w:pPr>
-          <w:hyperlink w:anchor="_Toc211340535" w:history="1">
+          <w:hyperlink w:anchor="_Toc211353182" w:history="1">
             <w:r>
               <w:rPr>
                 <w:rStyle w:val="Hyperlink"/>
                 <w:noProof/>
+                <w:sz w:val="18"/>
+                <w:szCs w:val="18"/>
               </w:rPr>
               <w:t>4.</w:t>
             </w:r>
@@ -610,8 +720,8 @@
                 <w:b w:val="0"/>
                 <w:noProof/>
                 <w:kern w:val="2"/>
-                <w:sz w:val="24"/>
-                <w:szCs w:val="24"/>
+                <w:sz w:val="16"/>
+                <w:szCs w:val="16"/>
                 <w14:ligatures w14:val="standardContextual"/>
               </w:rPr>
               <w:tab/>
@@ -620,6 +730,8 @@
               <w:rPr>
                 <w:rStyle w:val="Hyperlink"/>
                 <w:noProof/>
+                <w:sz w:val="18"/>
+                <w:szCs w:val="18"/>
               </w:rPr>
               <w:t>Các công việc hoàn thành</w:t>
             </w:r>
@@ -627,6 +739,8 @@
               <w:rPr>
                 <w:noProof/>
                 <w:webHidden/>
+                <w:sz w:val="18"/>
+                <w:szCs w:val="18"/>
               </w:rPr>
               <w:tab/>
             </w:r>
@@ -634,6 +748,8 @@
               <w:rPr>
                 <w:noProof/>
                 <w:webHidden/>
+                <w:sz w:val="18"/>
+                <w:szCs w:val="18"/>
               </w:rPr>
               <w:fldChar w:fldCharType="begin"/>
             </w:r>
@@ -641,19 +757,25 @@
               <w:rPr>
                 <w:noProof/>
                 <w:webHidden/>
-              </w:rPr>
-              <w:instrText xml:space="preserve"> PAGEREF _Toc211340535 \h </w:instrText>
-            </w:r>
-            <w:r>
-              <w:rPr>
-                <w:noProof/>
-                <w:webHidden/>
-              </w:rPr>
-            </w:r>
-            <w:r>
-              <w:rPr>
-                <w:noProof/>
-                <w:webHidden/>
+                <w:sz w:val="18"/>
+                <w:szCs w:val="18"/>
+              </w:rPr>
+              <w:instrText xml:space="preserve"> PAGEREF _Toc211353182 \h </w:instrText>
+            </w:r>
+            <w:r>
+              <w:rPr>
+                <w:noProof/>
+                <w:webHidden/>
+                <w:sz w:val="18"/>
+                <w:szCs w:val="18"/>
+              </w:rPr>
+            </w:r>
+            <w:r>
+              <w:rPr>
+                <w:noProof/>
+                <w:webHidden/>
+                <w:sz w:val="18"/>
+                <w:szCs w:val="18"/>
               </w:rPr>
               <w:fldChar w:fldCharType="separate"/>
             </w:r>
@@ -661,6 +783,8 @@
               <w:rPr>
                 <w:noProof/>
                 <w:webHidden/>
+                <w:sz w:val="18"/>
+                <w:szCs w:val="18"/>
               </w:rPr>
               <w:t>4</w:t>
             </w:r>
@@ -668,6 +792,8 @@
               <w:rPr>
                 <w:noProof/>
                 <w:webHidden/>
+                <w:sz w:val="18"/>
+                <w:szCs w:val="18"/>
               </w:rPr>
               <w:fldChar w:fldCharType="end"/>
             </w:r>
@@ -685,16 +811,18 @@
               <w:b w:val="0"/>
               <w:noProof/>
               <w:kern w:val="2"/>
-              <w:sz w:val="24"/>
-              <w:szCs w:val="24"/>
+              <w:sz w:val="16"/>
+              <w:szCs w:val="16"/>
               <w14:ligatures w14:val="standardContextual"/>
             </w:rPr>
           </w:pPr>
-          <w:hyperlink w:anchor="_Toc211340536" w:history="1">
+          <w:hyperlink w:anchor="_Toc211353183" w:history="1">
             <w:r>
               <w:rPr>
                 <w:rStyle w:val="Hyperlink"/>
                 <w:noProof/>
+                <w:sz w:val="18"/>
+                <w:szCs w:val="18"/>
               </w:rPr>
               <w:t>5.</w:t>
             </w:r>
@@ -704,8 +832,8 @@
                 <w:b w:val="0"/>
                 <w:noProof/>
                 <w:kern w:val="2"/>
-                <w:sz w:val="24"/>
-                <w:szCs w:val="24"/>
+                <w:sz w:val="16"/>
+                <w:szCs w:val="16"/>
                 <w14:ligatures w14:val="standardContextual"/>
               </w:rPr>
               <w:tab/>
@@ -714,6 +842,8 @@
               <w:rPr>
                 <w:rStyle w:val="Hyperlink"/>
                 <w:noProof/>
+                <w:sz w:val="18"/>
+                <w:szCs w:val="18"/>
               </w:rPr>
               <w:t>Kết quả thực hiện</w:t>
             </w:r>
@@ -721,6 +851,8 @@
               <w:rPr>
                 <w:noProof/>
                 <w:webHidden/>
+                <w:sz w:val="18"/>
+                <w:szCs w:val="18"/>
               </w:rPr>
               <w:tab/>
             </w:r>
@@ -728,6 +860,8 @@
               <w:rPr>
                 <w:noProof/>
                 <w:webHidden/>
+                <w:sz w:val="18"/>
+                <w:szCs w:val="18"/>
               </w:rPr>
               <w:fldChar w:fldCharType="begin"/>
             </w:r>
@@ -735,19 +869,25 @@
               <w:rPr>
                 <w:noProof/>
                 <w:webHidden/>
-              </w:rPr>
-              <w:instrText xml:space="preserve"> PAGEREF _Toc211340536 \h </w:instrText>
-            </w:r>
-            <w:r>
-              <w:rPr>
-                <w:noProof/>
-                <w:webHidden/>
-              </w:rPr>
-            </w:r>
-            <w:r>
-              <w:rPr>
-                <w:noProof/>
-                <w:webHidden/>
+                <w:sz w:val="18"/>
+                <w:szCs w:val="18"/>
+              </w:rPr>
+              <w:instrText xml:space="preserve"> PAGEREF _Toc211353183 \h </w:instrText>
+            </w:r>
+            <w:r>
+              <w:rPr>
+                <w:noProof/>
+                <w:webHidden/>
+                <w:sz w:val="18"/>
+                <w:szCs w:val="18"/>
+              </w:rPr>
+            </w:r>
+            <w:r>
+              <w:rPr>
+                <w:noProof/>
+                <w:webHidden/>
+                <w:sz w:val="18"/>
+                <w:szCs w:val="18"/>
               </w:rPr>
               <w:fldChar w:fldCharType="separate"/>
             </w:r>
@@ -755,6 +895,8 @@
               <w:rPr>
                 <w:noProof/>
                 <w:webHidden/>
+                <w:sz w:val="18"/>
+                <w:szCs w:val="18"/>
               </w:rPr>
               <w:t>4</w:t>
             </w:r>
@@ -762,6 +904,8 @@
               <w:rPr>
                 <w:noProof/>
                 <w:webHidden/>
+                <w:sz w:val="18"/>
+                <w:szCs w:val="18"/>
               </w:rPr>
               <w:fldChar w:fldCharType="end"/>
             </w:r>
@@ -778,16 +922,18 @@
               <w:b w:val="0"/>
               <w:noProof/>
               <w:kern w:val="2"/>
-              <w:sz w:val="24"/>
-              <w:szCs w:val="24"/>
+              <w:sz w:val="16"/>
+              <w:szCs w:val="16"/>
               <w14:ligatures w14:val="standardContextual"/>
             </w:rPr>
           </w:pPr>
-          <w:hyperlink w:anchor="_Toc211340537" w:history="1">
+          <w:hyperlink w:anchor="_Toc211353184" w:history="1">
             <w:r>
               <w:rPr>
                 <w:rStyle w:val="Hyperlink"/>
                 <w:noProof/>
+                <w:sz w:val="18"/>
+                <w:szCs w:val="18"/>
               </w:rPr>
               <w:t>Đặc tả ứng dụng quản lý Mock</w:t>
             </w:r>
@@ -795,6 +941,8 @@
               <w:rPr>
                 <w:noProof/>
                 <w:webHidden/>
+                <w:sz w:val="18"/>
+                <w:szCs w:val="18"/>
               </w:rPr>
               <w:tab/>
             </w:r>
@@ -802,6 +950,8 @@
               <w:rPr>
                 <w:noProof/>
                 <w:webHidden/>
+                <w:sz w:val="18"/>
+                <w:szCs w:val="18"/>
               </w:rPr>
               <w:fldChar w:fldCharType="begin"/>
             </w:r>
@@ -809,19 +959,25 @@
               <w:rPr>
                 <w:noProof/>
                 <w:webHidden/>
-              </w:rPr>
-              <w:instrText xml:space="preserve"> PAGEREF _Toc211340537 \h </w:instrText>
-            </w:r>
-            <w:r>
-              <w:rPr>
-                <w:noProof/>
-                <w:webHidden/>
-              </w:rPr>
-            </w:r>
-            <w:r>
-              <w:rPr>
-                <w:noProof/>
-                <w:webHidden/>
+                <w:sz w:val="18"/>
+                <w:szCs w:val="18"/>
+              </w:rPr>
+              <w:instrText xml:space="preserve"> PAGEREF _Toc211353184 \h </w:instrText>
+            </w:r>
+            <w:r>
+              <w:rPr>
+                <w:noProof/>
+                <w:webHidden/>
+                <w:sz w:val="18"/>
+                <w:szCs w:val="18"/>
+              </w:rPr>
+            </w:r>
+            <w:r>
+              <w:rPr>
+                <w:noProof/>
+                <w:webHidden/>
+                <w:sz w:val="18"/>
+                <w:szCs w:val="18"/>
               </w:rPr>
               <w:fldChar w:fldCharType="separate"/>
             </w:r>
@@ -829,6 +985,8 @@
               <w:rPr>
                 <w:noProof/>
                 <w:webHidden/>
+                <w:sz w:val="18"/>
+                <w:szCs w:val="18"/>
               </w:rPr>
               <w:t>5</w:t>
             </w:r>
@@ -836,6 +994,8 @@
               <w:rPr>
                 <w:noProof/>
                 <w:webHidden/>
+                <w:sz w:val="18"/>
+                <w:szCs w:val="18"/>
               </w:rPr>
               <w:fldChar w:fldCharType="end"/>
             </w:r>
@@ -853,16 +1013,18 @@
               <w:b w:val="0"/>
               <w:noProof/>
               <w:kern w:val="2"/>
-              <w:sz w:val="24"/>
-              <w:szCs w:val="24"/>
+              <w:sz w:val="16"/>
+              <w:szCs w:val="16"/>
               <w14:ligatures w14:val="standardContextual"/>
             </w:rPr>
           </w:pPr>
-          <w:hyperlink w:anchor="_Toc211340538" w:history="1">
+          <w:hyperlink w:anchor="_Toc211353185" w:history="1">
             <w:r>
               <w:rPr>
                 <w:rStyle w:val="Hyperlink"/>
                 <w:noProof/>
+                <w:sz w:val="18"/>
+                <w:szCs w:val="18"/>
               </w:rPr>
               <w:t>1.</w:t>
             </w:r>
@@ -872,8 +1034,8 @@
                 <w:b w:val="0"/>
                 <w:noProof/>
                 <w:kern w:val="2"/>
-                <w:sz w:val="24"/>
-                <w:szCs w:val="24"/>
+                <w:sz w:val="16"/>
+                <w:szCs w:val="16"/>
                 <w14:ligatures w14:val="standardContextual"/>
               </w:rPr>
               <w:tab/>
@@ -882,6 +1044,8 @@
               <w:rPr>
                 <w:rStyle w:val="Hyperlink"/>
                 <w:noProof/>
+                <w:sz w:val="18"/>
+                <w:szCs w:val="18"/>
               </w:rPr>
               <w:t>Mô tả dự án</w:t>
             </w:r>
@@ -889,6 +1053,8 @@
               <w:rPr>
                 <w:noProof/>
                 <w:webHidden/>
+                <w:sz w:val="18"/>
+                <w:szCs w:val="18"/>
               </w:rPr>
               <w:tab/>
             </w:r>
@@ -896,6 +1062,8 @@
               <w:rPr>
                 <w:noProof/>
                 <w:webHidden/>
+                <w:sz w:val="18"/>
+                <w:szCs w:val="18"/>
               </w:rPr>
               <w:fldChar w:fldCharType="begin"/>
             </w:r>
@@ -903,19 +1071,25 @@
               <w:rPr>
                 <w:noProof/>
                 <w:webHidden/>
-              </w:rPr>
-              <w:instrText xml:space="preserve"> PAGEREF _Toc211340538 \h </w:instrText>
-            </w:r>
-            <w:r>
-              <w:rPr>
-                <w:noProof/>
-                <w:webHidden/>
-              </w:rPr>
-            </w:r>
-            <w:r>
-              <w:rPr>
-                <w:noProof/>
-                <w:webHidden/>
+                <w:sz w:val="18"/>
+                <w:szCs w:val="18"/>
+              </w:rPr>
+              <w:instrText xml:space="preserve"> PAGEREF _Toc211353185 \h </w:instrText>
+            </w:r>
+            <w:r>
+              <w:rPr>
+                <w:noProof/>
+                <w:webHidden/>
+                <w:sz w:val="18"/>
+                <w:szCs w:val="18"/>
+              </w:rPr>
+            </w:r>
+            <w:r>
+              <w:rPr>
+                <w:noProof/>
+                <w:webHidden/>
+                <w:sz w:val="18"/>
+                <w:szCs w:val="18"/>
               </w:rPr>
               <w:fldChar w:fldCharType="separate"/>
             </w:r>
@@ -923,6 +1097,8 @@
               <w:rPr>
                 <w:noProof/>
                 <w:webHidden/>
+                <w:sz w:val="18"/>
+                <w:szCs w:val="18"/>
               </w:rPr>
               <w:t>5</w:t>
             </w:r>
@@ -930,6 +1106,8 @@
               <w:rPr>
                 <w:noProof/>
                 <w:webHidden/>
+                <w:sz w:val="18"/>
+                <w:szCs w:val="18"/>
               </w:rPr>
               <w:fldChar w:fldCharType="end"/>
             </w:r>
@@ -947,16 +1125,18 @@
               <w:b w:val="0"/>
               <w:noProof/>
               <w:kern w:val="2"/>
-              <w:sz w:val="24"/>
-              <w:szCs w:val="24"/>
+              <w:sz w:val="16"/>
+              <w:szCs w:val="16"/>
               <w14:ligatures w14:val="standardContextual"/>
             </w:rPr>
           </w:pPr>
-          <w:hyperlink w:anchor="_Toc211340539" w:history="1">
+          <w:hyperlink w:anchor="_Toc211353186" w:history="1">
             <w:r>
               <w:rPr>
                 <w:rStyle w:val="Hyperlink"/>
                 <w:noProof/>
+                <w:sz w:val="18"/>
+                <w:szCs w:val="18"/>
               </w:rPr>
               <w:t>2.</w:t>
             </w:r>
@@ -966,8 +1146,8 @@
                 <w:b w:val="0"/>
                 <w:noProof/>
                 <w:kern w:val="2"/>
-                <w:sz w:val="24"/>
-                <w:szCs w:val="24"/>
+                <w:sz w:val="16"/>
+                <w:szCs w:val="16"/>
                 <w14:ligatures w14:val="standardContextual"/>
               </w:rPr>
               <w:tab/>
@@ -976,6 +1156,8 @@
               <w:rPr>
                 <w:rStyle w:val="Hyperlink"/>
                 <w:noProof/>
+                <w:sz w:val="18"/>
+                <w:szCs w:val="18"/>
               </w:rPr>
               <w:t>User Case ứng dụng</w:t>
             </w:r>
@@ -983,6 +1165,8 @@
               <w:rPr>
                 <w:noProof/>
                 <w:webHidden/>
+                <w:sz w:val="18"/>
+                <w:szCs w:val="18"/>
               </w:rPr>
               <w:tab/>
             </w:r>
@@ -990,6 +1174,8 @@
               <w:rPr>
                 <w:noProof/>
                 <w:webHidden/>
+                <w:sz w:val="18"/>
+                <w:szCs w:val="18"/>
               </w:rPr>
               <w:fldChar w:fldCharType="begin"/>
             </w:r>
@@ -997,19 +1183,25 @@
               <w:rPr>
                 <w:noProof/>
                 <w:webHidden/>
-              </w:rPr>
-              <w:instrText xml:space="preserve"> PAGEREF _Toc211340539 \h </w:instrText>
-            </w:r>
-            <w:r>
-              <w:rPr>
-                <w:noProof/>
-                <w:webHidden/>
-              </w:rPr>
-            </w:r>
-            <w:r>
-              <w:rPr>
-                <w:noProof/>
-                <w:webHidden/>
+                <w:sz w:val="18"/>
+                <w:szCs w:val="18"/>
+              </w:rPr>
+              <w:instrText xml:space="preserve"> PAGEREF _Toc211353186 \h </w:instrText>
+            </w:r>
+            <w:r>
+              <w:rPr>
+                <w:noProof/>
+                <w:webHidden/>
+                <w:sz w:val="18"/>
+                <w:szCs w:val="18"/>
+              </w:rPr>
+            </w:r>
+            <w:r>
+              <w:rPr>
+                <w:noProof/>
+                <w:webHidden/>
+                <w:sz w:val="18"/>
+                <w:szCs w:val="18"/>
               </w:rPr>
               <w:fldChar w:fldCharType="separate"/>
             </w:r>
@@ -1017,6 +1209,8 @@
               <w:rPr>
                 <w:noProof/>
                 <w:webHidden/>
+                <w:sz w:val="18"/>
+                <w:szCs w:val="18"/>
               </w:rPr>
               <w:t>5</w:t>
             </w:r>
@@ -1024,6 +1218,8 @@
               <w:rPr>
                 <w:noProof/>
                 <w:webHidden/>
+                <w:sz w:val="18"/>
+                <w:szCs w:val="18"/>
               </w:rPr>
               <w:fldChar w:fldCharType="end"/>
             </w:r>
@@ -1041,16 +1237,18 @@
               <w:b w:val="0"/>
               <w:noProof/>
               <w:kern w:val="2"/>
-              <w:sz w:val="24"/>
-              <w:szCs w:val="24"/>
+              <w:sz w:val="16"/>
+              <w:szCs w:val="16"/>
               <w14:ligatures w14:val="standardContextual"/>
             </w:rPr>
           </w:pPr>
-          <w:hyperlink w:anchor="_Toc211340540" w:history="1">
+          <w:hyperlink w:anchor="_Toc211353187" w:history="1">
             <w:r>
               <w:rPr>
                 <w:rStyle w:val="Hyperlink"/>
                 <w:noProof/>
+                <w:sz w:val="18"/>
+                <w:szCs w:val="18"/>
               </w:rPr>
               <w:t>3.</w:t>
             </w:r>
@@ -1060,8 +1258,8 @@
                 <w:b w:val="0"/>
                 <w:noProof/>
                 <w:kern w:val="2"/>
-                <w:sz w:val="24"/>
-                <w:szCs w:val="24"/>
+                <w:sz w:val="16"/>
+                <w:szCs w:val="16"/>
                 <w14:ligatures w14:val="standardContextual"/>
               </w:rPr>
               <w:tab/>
@@ -1070,6 +1268,8 @@
               <w:rPr>
                 <w:rStyle w:val="Hyperlink"/>
                 <w:noProof/>
+                <w:sz w:val="18"/>
+                <w:szCs w:val="18"/>
               </w:rPr>
               <w:t>Luồng xử lý ứng dụng</w:t>
             </w:r>
@@ -1077,6 +1277,8 @@
               <w:rPr>
                 <w:noProof/>
                 <w:webHidden/>
+                <w:sz w:val="18"/>
+                <w:szCs w:val="18"/>
               </w:rPr>
               <w:tab/>
             </w:r>
@@ -1084,6 +1286,8 @@
               <w:rPr>
                 <w:noProof/>
                 <w:webHidden/>
+                <w:sz w:val="18"/>
+                <w:szCs w:val="18"/>
               </w:rPr>
               <w:fldChar w:fldCharType="begin"/>
             </w:r>
@@ -1091,19 +1295,25 @@
               <w:rPr>
                 <w:noProof/>
                 <w:webHidden/>
-              </w:rPr>
-              <w:instrText xml:space="preserve"> PAGEREF _Toc211340540 \h </w:instrText>
-            </w:r>
-            <w:r>
-              <w:rPr>
-                <w:noProof/>
-                <w:webHidden/>
-              </w:rPr>
-            </w:r>
-            <w:r>
-              <w:rPr>
-                <w:noProof/>
-                <w:webHidden/>
+                <w:sz w:val="18"/>
+                <w:szCs w:val="18"/>
+              </w:rPr>
+              <w:instrText xml:space="preserve"> PAGEREF _Toc211353187 \h </w:instrText>
+            </w:r>
+            <w:r>
+              <w:rPr>
+                <w:noProof/>
+                <w:webHidden/>
+                <w:sz w:val="18"/>
+                <w:szCs w:val="18"/>
+              </w:rPr>
+            </w:r>
+            <w:r>
+              <w:rPr>
+                <w:noProof/>
+                <w:webHidden/>
+                <w:sz w:val="18"/>
+                <w:szCs w:val="18"/>
               </w:rPr>
               <w:fldChar w:fldCharType="separate"/>
             </w:r>
@@ -1111,6 +1321,8 @@
               <w:rPr>
                 <w:noProof/>
                 <w:webHidden/>
+                <w:sz w:val="18"/>
+                <w:szCs w:val="18"/>
               </w:rPr>
               <w:t>6</w:t>
             </w:r>
@@ -1118,6 +1330,8 @@
               <w:rPr>
                 <w:noProof/>
                 <w:webHidden/>
+                <w:sz w:val="18"/>
+                <w:szCs w:val="18"/>
               </w:rPr>
               <w:fldChar w:fldCharType="end"/>
             </w:r>
@@ -1135,16 +1349,18 @@
               <w:b w:val="0"/>
               <w:noProof/>
               <w:kern w:val="2"/>
-              <w:sz w:val="24"/>
-              <w:szCs w:val="24"/>
+              <w:sz w:val="16"/>
+              <w:szCs w:val="16"/>
               <w14:ligatures w14:val="standardContextual"/>
             </w:rPr>
           </w:pPr>
-          <w:hyperlink w:anchor="_Toc211340541" w:history="1">
+          <w:hyperlink w:anchor="_Toc211353188" w:history="1">
             <w:r>
               <w:rPr>
                 <w:rStyle w:val="Hyperlink"/>
                 <w:noProof/>
+                <w:sz w:val="18"/>
+                <w:szCs w:val="18"/>
               </w:rPr>
               <w:t>3.1.</w:t>
             </w:r>
@@ -1154,8 +1370,8 @@
                 <w:b w:val="0"/>
                 <w:noProof/>
                 <w:kern w:val="2"/>
-                <w:sz w:val="24"/>
-                <w:szCs w:val="24"/>
+                <w:sz w:val="16"/>
+                <w:szCs w:val="16"/>
                 <w14:ligatures w14:val="standardContextual"/>
               </w:rPr>
               <w:tab/>
@@ -1164,6 +1380,8 @@
               <w:rPr>
                 <w:rStyle w:val="Hyperlink"/>
                 <w:noProof/>
+                <w:sz w:val="18"/>
+                <w:szCs w:val="18"/>
               </w:rPr>
               <w:t>Luồng mock runtime khởi chạy sau khi tạo project</w:t>
             </w:r>
@@ -1171,6 +1389,8 @@
               <w:rPr>
                 <w:noProof/>
                 <w:webHidden/>
+                <w:sz w:val="18"/>
+                <w:szCs w:val="18"/>
               </w:rPr>
               <w:tab/>
             </w:r>
@@ -1178,6 +1398,8 @@
               <w:rPr>
                 <w:noProof/>
                 <w:webHidden/>
+                <w:sz w:val="18"/>
+                <w:szCs w:val="18"/>
               </w:rPr>
               <w:fldChar w:fldCharType="begin"/>
             </w:r>
@@ -1185,19 +1407,25 @@
               <w:rPr>
                 <w:noProof/>
                 <w:webHidden/>
-              </w:rPr>
-              <w:instrText xml:space="preserve"> PAGEREF _Toc211340541 \h </w:instrText>
-            </w:r>
-            <w:r>
-              <w:rPr>
-                <w:noProof/>
-                <w:webHidden/>
-              </w:rPr>
-            </w:r>
-            <w:r>
-              <w:rPr>
-                <w:noProof/>
-                <w:webHidden/>
+                <w:sz w:val="18"/>
+                <w:szCs w:val="18"/>
+              </w:rPr>
+              <w:instrText xml:space="preserve"> PAGEREF _Toc211353188 \h </w:instrText>
+            </w:r>
+            <w:r>
+              <w:rPr>
+                <w:noProof/>
+                <w:webHidden/>
+                <w:sz w:val="18"/>
+                <w:szCs w:val="18"/>
+              </w:rPr>
+            </w:r>
+            <w:r>
+              <w:rPr>
+                <w:noProof/>
+                <w:webHidden/>
+                <w:sz w:val="18"/>
+                <w:szCs w:val="18"/>
               </w:rPr>
               <w:fldChar w:fldCharType="separate"/>
             </w:r>
@@ -1205,6 +1433,8 @@
               <w:rPr>
                 <w:noProof/>
                 <w:webHidden/>
+                <w:sz w:val="18"/>
+                <w:szCs w:val="18"/>
               </w:rPr>
               <w:t>6</w:t>
             </w:r>
@@ -1212,6 +1442,8 @@
               <w:rPr>
                 <w:noProof/>
                 <w:webHidden/>
+                <w:sz w:val="18"/>
+                <w:szCs w:val="18"/>
               </w:rPr>
               <w:fldChar w:fldCharType="end"/>
             </w:r>
@@ -1229,16 +1461,18 @@
               <w:b w:val="0"/>
               <w:noProof/>
               <w:kern w:val="2"/>
-              <w:sz w:val="24"/>
-              <w:szCs w:val="24"/>
+              <w:sz w:val="16"/>
+              <w:szCs w:val="16"/>
               <w14:ligatures w14:val="standardContextual"/>
             </w:rPr>
           </w:pPr>
-          <w:hyperlink w:anchor="_Toc211340542" w:history="1">
+          <w:hyperlink w:anchor="_Toc211353189" w:history="1">
             <w:r>
               <w:rPr>
                 <w:rStyle w:val="Hyperlink"/>
                 <w:noProof/>
+                <w:sz w:val="18"/>
+                <w:szCs w:val="18"/>
               </w:rPr>
               <w:t>3.2.</w:t>
             </w:r>
@@ -1248,8 +1482,8 @@
                 <w:b w:val="0"/>
                 <w:noProof/>
                 <w:kern w:val="2"/>
-                <w:sz w:val="24"/>
-                <w:szCs w:val="24"/>
+                <w:sz w:val="16"/>
+                <w:szCs w:val="16"/>
                 <w14:ligatures w14:val="standardContextual"/>
               </w:rPr>
               <w:tab/>
@@ -1258,6 +1492,8 @@
               <w:rPr>
                 <w:rStyle w:val="Hyperlink"/>
                 <w:noProof/>
+                <w:sz w:val="18"/>
+                <w:szCs w:val="18"/>
               </w:rPr>
               <w:t>Luồng xử lý upload dự án mock api</w:t>
             </w:r>
@@ -1265,6 +1501,8 @@
               <w:rPr>
                 <w:noProof/>
                 <w:webHidden/>
+                <w:sz w:val="18"/>
+                <w:szCs w:val="18"/>
               </w:rPr>
               <w:tab/>
             </w:r>
@@ -1272,6 +1510,8 @@
               <w:rPr>
                 <w:noProof/>
                 <w:webHidden/>
+                <w:sz w:val="18"/>
+                <w:szCs w:val="18"/>
               </w:rPr>
               <w:fldChar w:fldCharType="begin"/>
             </w:r>
@@ -1279,19 +1519,25 @@
               <w:rPr>
                 <w:noProof/>
                 <w:webHidden/>
-              </w:rPr>
-              <w:instrText xml:space="preserve"> PAGEREF _Toc211340542 \h </w:instrText>
-            </w:r>
-            <w:r>
-              <w:rPr>
-                <w:noProof/>
-                <w:webHidden/>
-              </w:rPr>
-            </w:r>
-            <w:r>
-              <w:rPr>
-                <w:noProof/>
-                <w:webHidden/>
+                <w:sz w:val="18"/>
+                <w:szCs w:val="18"/>
+              </w:rPr>
+              <w:instrText xml:space="preserve"> PAGEREF _Toc211353189 \h </w:instrText>
+            </w:r>
+            <w:r>
+              <w:rPr>
+                <w:noProof/>
+                <w:webHidden/>
+                <w:sz w:val="18"/>
+                <w:szCs w:val="18"/>
+              </w:rPr>
+            </w:r>
+            <w:r>
+              <w:rPr>
+                <w:noProof/>
+                <w:webHidden/>
+                <w:sz w:val="18"/>
+                <w:szCs w:val="18"/>
               </w:rPr>
               <w:fldChar w:fldCharType="separate"/>
             </w:r>
@@ -1299,6 +1545,8 @@
               <w:rPr>
                 <w:noProof/>
                 <w:webHidden/>
+                <w:sz w:val="18"/>
+                <w:szCs w:val="18"/>
               </w:rPr>
               <w:t>7</w:t>
             </w:r>
@@ -1306,6 +1554,8 @@
               <w:rPr>
                 <w:noProof/>
                 <w:webHidden/>
+                <w:sz w:val="18"/>
+                <w:szCs w:val="18"/>
               </w:rPr>
               <w:fldChar w:fldCharType="end"/>
             </w:r>
@@ -1323,16 +1573,18 @@
               <w:b w:val="0"/>
               <w:noProof/>
               <w:kern w:val="2"/>
-              <w:sz w:val="24"/>
-              <w:szCs w:val="24"/>
+              <w:sz w:val="16"/>
+              <w:szCs w:val="16"/>
               <w14:ligatures w14:val="standardContextual"/>
             </w:rPr>
           </w:pPr>
-          <w:hyperlink w:anchor="_Toc211340543" w:history="1">
+          <w:hyperlink w:anchor="_Toc211353190" w:history="1">
             <w:r>
               <w:rPr>
                 <w:rStyle w:val="Hyperlink"/>
                 <w:noProof/>
+                <w:sz w:val="18"/>
+                <w:szCs w:val="18"/>
               </w:rPr>
               <w:t>3.3.</w:t>
             </w:r>
@@ -1342,8 +1594,8 @@
                 <w:b w:val="0"/>
                 <w:noProof/>
                 <w:kern w:val="2"/>
-                <w:sz w:val="24"/>
-                <w:szCs w:val="24"/>
+                <w:sz w:val="16"/>
+                <w:szCs w:val="16"/>
                 <w14:ligatures w14:val="standardContextual"/>
               </w:rPr>
               <w:tab/>
@@ -1352,6 +1604,8 @@
               <w:rPr>
                 <w:rStyle w:val="Hyperlink"/>
                 <w:noProof/>
+                <w:sz w:val="18"/>
+                <w:szCs w:val="18"/>
               </w:rPr>
               <w:t>Luồng xem danh sách và chi tiết dự án</w:t>
             </w:r>
@@ -1359,6 +1613,8 @@
               <w:rPr>
                 <w:noProof/>
                 <w:webHidden/>
+                <w:sz w:val="18"/>
+                <w:szCs w:val="18"/>
               </w:rPr>
               <w:tab/>
             </w:r>
@@ -1366,6 +1622,8 @@
               <w:rPr>
                 <w:noProof/>
                 <w:webHidden/>
+                <w:sz w:val="18"/>
+                <w:szCs w:val="18"/>
               </w:rPr>
               <w:fldChar w:fldCharType="begin"/>
             </w:r>
@@ -1373,19 +1631,25 @@
               <w:rPr>
                 <w:noProof/>
                 <w:webHidden/>
-              </w:rPr>
-              <w:instrText xml:space="preserve"> PAGEREF _Toc211340543 \h </w:instrText>
-            </w:r>
-            <w:r>
-              <w:rPr>
-                <w:noProof/>
-                <w:webHidden/>
-              </w:rPr>
-            </w:r>
-            <w:r>
-              <w:rPr>
-                <w:noProof/>
-                <w:webHidden/>
+                <w:sz w:val="18"/>
+                <w:szCs w:val="18"/>
+              </w:rPr>
+              <w:instrText xml:space="preserve"> PAGEREF _Toc211353190 \h </w:instrText>
+            </w:r>
+            <w:r>
+              <w:rPr>
+                <w:noProof/>
+                <w:webHidden/>
+                <w:sz w:val="18"/>
+                <w:szCs w:val="18"/>
+              </w:rPr>
+            </w:r>
+            <w:r>
+              <w:rPr>
+                <w:noProof/>
+                <w:webHidden/>
+                <w:sz w:val="18"/>
+                <w:szCs w:val="18"/>
               </w:rPr>
               <w:fldChar w:fldCharType="separate"/>
             </w:r>
@@ -1393,6 +1657,8 @@
               <w:rPr>
                 <w:noProof/>
                 <w:webHidden/>
+                <w:sz w:val="18"/>
+                <w:szCs w:val="18"/>
               </w:rPr>
               <w:t>8</w:t>
             </w:r>
@@ -1400,6 +1666,8 @@
               <w:rPr>
                 <w:noProof/>
                 <w:webHidden/>
+                <w:sz w:val="18"/>
+                <w:szCs w:val="18"/>
               </w:rPr>
               <w:fldChar w:fldCharType="end"/>
             </w:r>
@@ -1417,16 +1685,18 @@
               <w:b w:val="0"/>
               <w:noProof/>
               <w:kern w:val="2"/>
-              <w:sz w:val="24"/>
-              <w:szCs w:val="24"/>
+              <w:sz w:val="16"/>
+              <w:szCs w:val="16"/>
               <w14:ligatures w14:val="standardContextual"/>
             </w:rPr>
           </w:pPr>
-          <w:hyperlink w:anchor="_Toc211340544" w:history="1">
+          <w:hyperlink w:anchor="_Toc211353191" w:history="1">
             <w:r>
               <w:rPr>
                 <w:rStyle w:val="Hyperlink"/>
                 <w:noProof/>
+                <w:sz w:val="18"/>
+                <w:szCs w:val="18"/>
               </w:rPr>
               <w:t>3.4.</w:t>
             </w:r>
@@ -1436,8 +1706,8 @@
                 <w:b w:val="0"/>
                 <w:noProof/>
                 <w:kern w:val="2"/>
-                <w:sz w:val="24"/>
-                <w:szCs w:val="24"/>
+                <w:sz w:val="16"/>
+                <w:szCs w:val="16"/>
                 <w14:ligatures w14:val="standardContextual"/>
               </w:rPr>
               <w:tab/>
@@ -1446,6 +1716,8 @@
               <w:rPr>
                 <w:rStyle w:val="Hyperlink"/>
                 <w:noProof/>
+                <w:sz w:val="18"/>
+                <w:szCs w:val="18"/>
               </w:rPr>
               <w:t>Luồng quản lý process dự án</w:t>
             </w:r>
@@ -1453,6 +1725,8 @@
               <w:rPr>
                 <w:noProof/>
                 <w:webHidden/>
+                <w:sz w:val="18"/>
+                <w:szCs w:val="18"/>
               </w:rPr>
               <w:tab/>
             </w:r>
@@ -1460,6 +1734,8 @@
               <w:rPr>
                 <w:noProof/>
                 <w:webHidden/>
+                <w:sz w:val="18"/>
+                <w:szCs w:val="18"/>
               </w:rPr>
               <w:fldChar w:fldCharType="begin"/>
             </w:r>
@@ -1467,19 +1743,25 @@
               <w:rPr>
                 <w:noProof/>
                 <w:webHidden/>
-              </w:rPr>
-              <w:instrText xml:space="preserve"> PAGEREF _Toc211340544 \h </w:instrText>
-            </w:r>
-            <w:r>
-              <w:rPr>
-                <w:noProof/>
-                <w:webHidden/>
-              </w:rPr>
-            </w:r>
-            <w:r>
-              <w:rPr>
-                <w:noProof/>
-                <w:webHidden/>
+                <w:sz w:val="18"/>
+                <w:szCs w:val="18"/>
+              </w:rPr>
+              <w:instrText xml:space="preserve"> PAGEREF _Toc211353191 \h </w:instrText>
+            </w:r>
+            <w:r>
+              <w:rPr>
+                <w:noProof/>
+                <w:webHidden/>
+                <w:sz w:val="18"/>
+                <w:szCs w:val="18"/>
+              </w:rPr>
+            </w:r>
+            <w:r>
+              <w:rPr>
+                <w:noProof/>
+                <w:webHidden/>
+                <w:sz w:val="18"/>
+                <w:szCs w:val="18"/>
               </w:rPr>
               <w:fldChar w:fldCharType="separate"/>
             </w:r>
@@ -1487,6 +1769,8 @@
               <w:rPr>
                 <w:noProof/>
                 <w:webHidden/>
+                <w:sz w:val="18"/>
+                <w:szCs w:val="18"/>
               </w:rPr>
               <w:t>8</w:t>
             </w:r>
@@ -1494,6 +1778,8 @@
               <w:rPr>
                 <w:noProof/>
                 <w:webHidden/>
+                <w:sz w:val="18"/>
+                <w:szCs w:val="18"/>
               </w:rPr>
               <w:fldChar w:fldCharType="end"/>
             </w:r>
@@ -1511,16 +1797,18 @@
               <w:b w:val="0"/>
               <w:noProof/>
               <w:kern w:val="2"/>
-              <w:sz w:val="24"/>
-              <w:szCs w:val="24"/>
+              <w:sz w:val="16"/>
+              <w:szCs w:val="16"/>
               <w14:ligatures w14:val="standardContextual"/>
             </w:rPr>
           </w:pPr>
-          <w:hyperlink w:anchor="_Toc211340545" w:history="1">
+          <w:hyperlink w:anchor="_Toc211353192" w:history="1">
             <w:r>
               <w:rPr>
                 <w:rStyle w:val="Hyperlink"/>
                 <w:noProof/>
+                <w:sz w:val="18"/>
+                <w:szCs w:val="18"/>
               </w:rPr>
               <w:t>4.</w:t>
             </w:r>
@@ -1530,8 +1818,8 @@
                 <w:b w:val="0"/>
                 <w:noProof/>
                 <w:kern w:val="2"/>
-                <w:sz w:val="24"/>
-                <w:szCs w:val="24"/>
+                <w:sz w:val="16"/>
+                <w:szCs w:val="16"/>
                 <w14:ligatures w14:val="standardContextual"/>
               </w:rPr>
               <w:tab/>
@@ -1540,6 +1828,8 @@
               <w:rPr>
                 <w:rStyle w:val="Hyperlink"/>
                 <w:noProof/>
+                <w:sz w:val="18"/>
+                <w:szCs w:val="18"/>
               </w:rPr>
               <w:t>Đặc tả cách thức lưu trữ</w:t>
             </w:r>
@@ -1547,6 +1837,8 @@
               <w:rPr>
                 <w:noProof/>
                 <w:webHidden/>
+                <w:sz w:val="18"/>
+                <w:szCs w:val="18"/>
               </w:rPr>
               <w:tab/>
             </w:r>
@@ -1554,6 +1846,8 @@
               <w:rPr>
                 <w:noProof/>
                 <w:webHidden/>
+                <w:sz w:val="18"/>
+                <w:szCs w:val="18"/>
               </w:rPr>
               <w:fldChar w:fldCharType="begin"/>
             </w:r>
@@ -1561,19 +1855,25 @@
               <w:rPr>
                 <w:noProof/>
                 <w:webHidden/>
-              </w:rPr>
-              <w:instrText xml:space="preserve"> PAGEREF _Toc211340545 \h </w:instrText>
-            </w:r>
-            <w:r>
-              <w:rPr>
-                <w:noProof/>
-                <w:webHidden/>
-              </w:rPr>
-            </w:r>
-            <w:r>
-              <w:rPr>
-                <w:noProof/>
-                <w:webHidden/>
+                <w:sz w:val="18"/>
+                <w:szCs w:val="18"/>
+              </w:rPr>
+              <w:instrText xml:space="preserve"> PAGEREF _Toc211353192 \h </w:instrText>
+            </w:r>
+            <w:r>
+              <w:rPr>
+                <w:noProof/>
+                <w:webHidden/>
+                <w:sz w:val="18"/>
+                <w:szCs w:val="18"/>
+              </w:rPr>
+            </w:r>
+            <w:r>
+              <w:rPr>
+                <w:noProof/>
+                <w:webHidden/>
+                <w:sz w:val="18"/>
+                <w:szCs w:val="18"/>
               </w:rPr>
               <w:fldChar w:fldCharType="separate"/>
             </w:r>
@@ -1581,6 +1881,8 @@
               <w:rPr>
                 <w:noProof/>
                 <w:webHidden/>
+                <w:sz w:val="18"/>
+                <w:szCs w:val="18"/>
               </w:rPr>
               <w:t>10</w:t>
             </w:r>
@@ -1588,6 +1890,8 @@
               <w:rPr>
                 <w:noProof/>
                 <w:webHidden/>
+                <w:sz w:val="18"/>
+                <w:szCs w:val="18"/>
               </w:rPr>
               <w:fldChar w:fldCharType="end"/>
             </w:r>
@@ -1605,16 +1909,18 @@
               <w:b w:val="0"/>
               <w:noProof/>
               <w:kern w:val="2"/>
-              <w:sz w:val="24"/>
-              <w:szCs w:val="24"/>
+              <w:sz w:val="16"/>
+              <w:szCs w:val="16"/>
               <w14:ligatures w14:val="standardContextual"/>
             </w:rPr>
           </w:pPr>
-          <w:hyperlink w:anchor="_Toc211340546" w:history="1">
+          <w:hyperlink w:anchor="_Toc211353193" w:history="1">
             <w:r>
               <w:rPr>
                 <w:rStyle w:val="Hyperlink"/>
                 <w:noProof/>
+                <w:sz w:val="18"/>
+                <w:szCs w:val="18"/>
               </w:rPr>
               <w:t>5.</w:t>
             </w:r>
@@ -1624,8 +1930,8 @@
                 <w:b w:val="0"/>
                 <w:noProof/>
                 <w:kern w:val="2"/>
-                <w:sz w:val="24"/>
-                <w:szCs w:val="24"/>
+                <w:sz w:val="16"/>
+                <w:szCs w:val="16"/>
                 <w14:ligatures w14:val="standardContextual"/>
               </w:rPr>
               <w:tab/>
@@ -1634,6 +1940,8 @@
               <w:rPr>
                 <w:rStyle w:val="Hyperlink"/>
                 <w:noProof/>
+                <w:sz w:val="18"/>
+                <w:szCs w:val="18"/>
               </w:rPr>
               <w:t>Kiến trúc ứng dụng</w:t>
             </w:r>
@@ -1641,6 +1949,8 @@
               <w:rPr>
                 <w:noProof/>
                 <w:webHidden/>
+                <w:sz w:val="18"/>
+                <w:szCs w:val="18"/>
               </w:rPr>
               <w:tab/>
             </w:r>
@@ -1648,6 +1958,8 @@
               <w:rPr>
                 <w:noProof/>
                 <w:webHidden/>
+                <w:sz w:val="18"/>
+                <w:szCs w:val="18"/>
               </w:rPr>
               <w:fldChar w:fldCharType="begin"/>
             </w:r>
@@ -1655,19 +1967,25 @@
               <w:rPr>
                 <w:noProof/>
                 <w:webHidden/>
-              </w:rPr>
-              <w:instrText xml:space="preserve"> PAGEREF _Toc211340546 \h </w:instrText>
-            </w:r>
-            <w:r>
-              <w:rPr>
-                <w:noProof/>
-                <w:webHidden/>
-              </w:rPr>
-            </w:r>
-            <w:r>
-              <w:rPr>
-                <w:noProof/>
-                <w:webHidden/>
+                <w:sz w:val="18"/>
+                <w:szCs w:val="18"/>
+              </w:rPr>
+              <w:instrText xml:space="preserve"> PAGEREF _Toc211353193 \h </w:instrText>
+            </w:r>
+            <w:r>
+              <w:rPr>
+                <w:noProof/>
+                <w:webHidden/>
+                <w:sz w:val="18"/>
+                <w:szCs w:val="18"/>
+              </w:rPr>
+            </w:r>
+            <w:r>
+              <w:rPr>
+                <w:noProof/>
+                <w:webHidden/>
+                <w:sz w:val="18"/>
+                <w:szCs w:val="18"/>
               </w:rPr>
               <w:fldChar w:fldCharType="separate"/>
             </w:r>
@@ -1675,6 +1993,8 @@
               <w:rPr>
                 <w:noProof/>
                 <w:webHidden/>
+                <w:sz w:val="18"/>
+                <w:szCs w:val="18"/>
               </w:rPr>
               <w:t>11</w:t>
             </w:r>
@@ -1682,6 +2002,8 @@
               <w:rPr>
                 <w:noProof/>
                 <w:webHidden/>
+                <w:sz w:val="18"/>
+                <w:szCs w:val="18"/>
               </w:rPr>
               <w:fldChar w:fldCharType="end"/>
             </w:r>
@@ -1698,16 +2020,18 @@
               <w:b w:val="0"/>
               <w:noProof/>
               <w:kern w:val="2"/>
-              <w:sz w:val="24"/>
-              <w:szCs w:val="24"/>
+              <w:sz w:val="16"/>
+              <w:szCs w:val="16"/>
               <w14:ligatures w14:val="standardContextual"/>
             </w:rPr>
           </w:pPr>
-          <w:hyperlink w:anchor="_Toc211340547" w:history="1">
+          <w:hyperlink w:anchor="_Toc211353194" w:history="1">
             <w:r>
               <w:rPr>
                 <w:rStyle w:val="Hyperlink"/>
                 <w:noProof/>
+                <w:sz w:val="18"/>
+                <w:szCs w:val="18"/>
               </w:rPr>
               <w:t>Hướng dẫn sử dụng</w:t>
             </w:r>
@@ -1715,6 +2039,8 @@
               <w:rPr>
                 <w:noProof/>
                 <w:webHidden/>
+                <w:sz w:val="18"/>
+                <w:szCs w:val="18"/>
               </w:rPr>
               <w:tab/>
             </w:r>
@@ -1722,6 +2048,8 @@
               <w:rPr>
                 <w:noProof/>
                 <w:webHidden/>
+                <w:sz w:val="18"/>
+                <w:szCs w:val="18"/>
               </w:rPr>
               <w:fldChar w:fldCharType="begin"/>
             </w:r>
@@ -1729,19 +2057,25 @@
               <w:rPr>
                 <w:noProof/>
                 <w:webHidden/>
-              </w:rPr>
-              <w:instrText xml:space="preserve"> PAGEREF _Toc211340547 \h </w:instrText>
-            </w:r>
-            <w:r>
-              <w:rPr>
-                <w:noProof/>
-                <w:webHidden/>
-              </w:rPr>
-            </w:r>
-            <w:r>
-              <w:rPr>
-                <w:noProof/>
-                <w:webHidden/>
+                <w:sz w:val="18"/>
+                <w:szCs w:val="18"/>
+              </w:rPr>
+              <w:instrText xml:space="preserve"> PAGEREF _Toc211353194 \h </w:instrText>
+            </w:r>
+            <w:r>
+              <w:rPr>
+                <w:noProof/>
+                <w:webHidden/>
+                <w:sz w:val="18"/>
+                <w:szCs w:val="18"/>
+              </w:rPr>
+            </w:r>
+            <w:r>
+              <w:rPr>
+                <w:noProof/>
+                <w:webHidden/>
+                <w:sz w:val="18"/>
+                <w:szCs w:val="18"/>
               </w:rPr>
               <w:fldChar w:fldCharType="separate"/>
             </w:r>
@@ -1749,6 +2083,8 @@
               <w:rPr>
                 <w:noProof/>
                 <w:webHidden/>
+                <w:sz w:val="18"/>
+                <w:szCs w:val="18"/>
               </w:rPr>
               <w:t>13</w:t>
             </w:r>
@@ -1756,6 +2092,8 @@
               <w:rPr>
                 <w:noProof/>
                 <w:webHidden/>
+                <w:sz w:val="18"/>
+                <w:szCs w:val="18"/>
               </w:rPr>
               <w:fldChar w:fldCharType="end"/>
             </w:r>
@@ -1773,16 +2111,18 @@
               <w:b w:val="0"/>
               <w:noProof/>
               <w:kern w:val="2"/>
-              <w:sz w:val="24"/>
-              <w:szCs w:val="24"/>
+              <w:sz w:val="16"/>
+              <w:szCs w:val="16"/>
               <w14:ligatures w14:val="standardContextual"/>
             </w:rPr>
           </w:pPr>
-          <w:hyperlink w:anchor="_Toc211340548" w:history="1">
+          <w:hyperlink w:anchor="_Toc211353195" w:history="1">
             <w:r>
               <w:rPr>
                 <w:rStyle w:val="Hyperlink"/>
                 <w:noProof/>
+                <w:sz w:val="18"/>
+                <w:szCs w:val="18"/>
               </w:rPr>
               <w:t>1.</w:t>
             </w:r>
@@ -1792,8 +2132,8 @@
                 <w:b w:val="0"/>
                 <w:noProof/>
                 <w:kern w:val="2"/>
-                <w:sz w:val="24"/>
-                <w:szCs w:val="24"/>
+                <w:sz w:val="16"/>
+                <w:szCs w:val="16"/>
                 <w14:ligatures w14:val="standardContextual"/>
               </w:rPr>
               <w:tab/>
@@ -1802,6 +2142,8 @@
               <w:rPr>
                 <w:rStyle w:val="Hyperlink"/>
                 <w:noProof/>
+                <w:sz w:val="18"/>
+                <w:szCs w:val="18"/>
               </w:rPr>
               <w:t>Giới thiệu giao diện sử dụng</w:t>
             </w:r>
@@ -1809,6 +2151,8 @@
               <w:rPr>
                 <w:noProof/>
                 <w:webHidden/>
+                <w:sz w:val="18"/>
+                <w:szCs w:val="18"/>
               </w:rPr>
               <w:tab/>
             </w:r>
@@ -1816,6 +2160,8 @@
               <w:rPr>
                 <w:noProof/>
                 <w:webHidden/>
+                <w:sz w:val="18"/>
+                <w:szCs w:val="18"/>
               </w:rPr>
               <w:fldChar w:fldCharType="begin"/>
             </w:r>
@@ -1823,19 +2169,25 @@
               <w:rPr>
                 <w:noProof/>
                 <w:webHidden/>
-              </w:rPr>
-              <w:instrText xml:space="preserve"> PAGEREF _Toc211340548 \h </w:instrText>
-            </w:r>
-            <w:r>
-              <w:rPr>
-                <w:noProof/>
-                <w:webHidden/>
-              </w:rPr>
-            </w:r>
-            <w:r>
-              <w:rPr>
-                <w:noProof/>
-                <w:webHidden/>
+                <w:sz w:val="18"/>
+                <w:szCs w:val="18"/>
+              </w:rPr>
+              <w:instrText xml:space="preserve"> PAGEREF _Toc211353195 \h </w:instrText>
+            </w:r>
+            <w:r>
+              <w:rPr>
+                <w:noProof/>
+                <w:webHidden/>
+                <w:sz w:val="18"/>
+                <w:szCs w:val="18"/>
+              </w:rPr>
+            </w:r>
+            <w:r>
+              <w:rPr>
+                <w:noProof/>
+                <w:webHidden/>
+                <w:sz w:val="18"/>
+                <w:szCs w:val="18"/>
               </w:rPr>
               <w:fldChar w:fldCharType="separate"/>
             </w:r>
@@ -1843,6 +2195,8 @@
               <w:rPr>
                 <w:noProof/>
                 <w:webHidden/>
+                <w:sz w:val="18"/>
+                <w:szCs w:val="18"/>
               </w:rPr>
               <w:t>13</w:t>
             </w:r>
@@ -1850,6 +2204,8 @@
               <w:rPr>
                 <w:noProof/>
                 <w:webHidden/>
+                <w:sz w:val="18"/>
+                <w:szCs w:val="18"/>
               </w:rPr>
               <w:fldChar w:fldCharType="end"/>
             </w:r>
@@ -1867,16 +2223,18 @@
               <w:b w:val="0"/>
               <w:noProof/>
               <w:kern w:val="2"/>
-              <w:sz w:val="24"/>
-              <w:szCs w:val="24"/>
+              <w:sz w:val="16"/>
+              <w:szCs w:val="16"/>
               <w14:ligatures w14:val="standardContextual"/>
             </w:rPr>
           </w:pPr>
-          <w:hyperlink w:anchor="_Toc211340549" w:history="1">
+          <w:hyperlink w:anchor="_Toc211353196" w:history="1">
             <w:r>
               <w:rPr>
                 <w:rStyle w:val="Hyperlink"/>
                 <w:noProof/>
+                <w:sz w:val="18"/>
+                <w:szCs w:val="18"/>
               </w:rPr>
               <w:t>1.1.</w:t>
             </w:r>
@@ -1886,8 +2244,8 @@
                 <w:b w:val="0"/>
                 <w:noProof/>
                 <w:kern w:val="2"/>
-                <w:sz w:val="24"/>
-                <w:szCs w:val="24"/>
+                <w:sz w:val="16"/>
+                <w:szCs w:val="16"/>
                 <w14:ligatures w14:val="standardContextual"/>
               </w:rPr>
               <w:tab/>
@@ -1896,6 +2254,8 @@
               <w:rPr>
                 <w:rStyle w:val="Hyperlink"/>
                 <w:noProof/>
+                <w:sz w:val="18"/>
+                <w:szCs w:val="18"/>
               </w:rPr>
               <w:t>Màn hình chính</w:t>
             </w:r>
@@ -1903,6 +2263,8 @@
               <w:rPr>
                 <w:noProof/>
                 <w:webHidden/>
+                <w:sz w:val="18"/>
+                <w:szCs w:val="18"/>
               </w:rPr>
               <w:tab/>
             </w:r>
@@ -1910,6 +2272,8 @@
               <w:rPr>
                 <w:noProof/>
                 <w:webHidden/>
+                <w:sz w:val="18"/>
+                <w:szCs w:val="18"/>
               </w:rPr>
               <w:fldChar w:fldCharType="begin"/>
             </w:r>
@@ -1917,19 +2281,25 @@
               <w:rPr>
                 <w:noProof/>
                 <w:webHidden/>
-              </w:rPr>
-              <w:instrText xml:space="preserve"> PAGEREF _Toc211340549 \h </w:instrText>
-            </w:r>
-            <w:r>
-              <w:rPr>
-                <w:noProof/>
-                <w:webHidden/>
-              </w:rPr>
-            </w:r>
-            <w:r>
-              <w:rPr>
-                <w:noProof/>
-                <w:webHidden/>
+                <w:sz w:val="18"/>
+                <w:szCs w:val="18"/>
+              </w:rPr>
+              <w:instrText xml:space="preserve"> PAGEREF _Toc211353196 \h </w:instrText>
+            </w:r>
+            <w:r>
+              <w:rPr>
+                <w:noProof/>
+                <w:webHidden/>
+                <w:sz w:val="18"/>
+                <w:szCs w:val="18"/>
+              </w:rPr>
+            </w:r>
+            <w:r>
+              <w:rPr>
+                <w:noProof/>
+                <w:webHidden/>
+                <w:sz w:val="18"/>
+                <w:szCs w:val="18"/>
               </w:rPr>
               <w:fldChar w:fldCharType="separate"/>
             </w:r>
@@ -1937,6 +2307,8 @@
               <w:rPr>
                 <w:noProof/>
                 <w:webHidden/>
+                <w:sz w:val="18"/>
+                <w:szCs w:val="18"/>
               </w:rPr>
               <w:t>13</w:t>
             </w:r>
@@ -1944,6 +2316,8 @@
               <w:rPr>
                 <w:noProof/>
                 <w:webHidden/>
+                <w:sz w:val="18"/>
+                <w:szCs w:val="18"/>
               </w:rPr>
               <w:fldChar w:fldCharType="end"/>
             </w:r>
@@ -1961,16 +2335,18 @@
               <w:b w:val="0"/>
               <w:noProof/>
               <w:kern w:val="2"/>
-              <w:sz w:val="24"/>
-              <w:szCs w:val="24"/>
+              <w:sz w:val="16"/>
+              <w:szCs w:val="16"/>
               <w14:ligatures w14:val="standardContextual"/>
             </w:rPr>
           </w:pPr>
-          <w:hyperlink w:anchor="_Toc211340550" w:history="1">
+          <w:hyperlink w:anchor="_Toc211353197" w:history="1">
             <w:r>
               <w:rPr>
                 <w:rStyle w:val="Hyperlink"/>
                 <w:noProof/>
+                <w:sz w:val="18"/>
+                <w:szCs w:val="18"/>
               </w:rPr>
               <w:t>1.2.</w:t>
             </w:r>
@@ -1980,8 +2356,8 @@
                 <w:b w:val="0"/>
                 <w:noProof/>
                 <w:kern w:val="2"/>
-                <w:sz w:val="24"/>
-                <w:szCs w:val="24"/>
+                <w:sz w:val="16"/>
+                <w:szCs w:val="16"/>
                 <w14:ligatures w14:val="standardContextual"/>
               </w:rPr>
               <w:tab/>
@@ -1990,6 +2366,8 @@
               <w:rPr>
                 <w:rStyle w:val="Hyperlink"/>
                 <w:noProof/>
+                <w:sz w:val="18"/>
+                <w:szCs w:val="18"/>
               </w:rPr>
               <w:t>Màn hình upload api json</w:t>
             </w:r>
@@ -1997,6 +2375,8 @@
               <w:rPr>
                 <w:noProof/>
                 <w:webHidden/>
+                <w:sz w:val="18"/>
+                <w:szCs w:val="18"/>
               </w:rPr>
               <w:tab/>
             </w:r>
@@ -2004,6 +2384,8 @@
               <w:rPr>
                 <w:noProof/>
                 <w:webHidden/>
+                <w:sz w:val="18"/>
+                <w:szCs w:val="18"/>
               </w:rPr>
               <w:fldChar w:fldCharType="begin"/>
             </w:r>
@@ -2011,19 +2393,25 @@
               <w:rPr>
                 <w:noProof/>
                 <w:webHidden/>
-              </w:rPr>
-              <w:instrText xml:space="preserve"> PAGEREF _Toc211340550 \h </w:instrText>
-            </w:r>
-            <w:r>
-              <w:rPr>
-                <w:noProof/>
-                <w:webHidden/>
-              </w:rPr>
-            </w:r>
-            <w:r>
-              <w:rPr>
-                <w:noProof/>
-                <w:webHidden/>
+                <w:sz w:val="18"/>
+                <w:szCs w:val="18"/>
+              </w:rPr>
+              <w:instrText xml:space="preserve"> PAGEREF _Toc211353197 \h </w:instrText>
+            </w:r>
+            <w:r>
+              <w:rPr>
+                <w:noProof/>
+                <w:webHidden/>
+                <w:sz w:val="18"/>
+                <w:szCs w:val="18"/>
+              </w:rPr>
+            </w:r>
+            <w:r>
+              <w:rPr>
+                <w:noProof/>
+                <w:webHidden/>
+                <w:sz w:val="18"/>
+                <w:szCs w:val="18"/>
               </w:rPr>
               <w:fldChar w:fldCharType="separate"/>
             </w:r>
@@ -2031,6 +2419,8 @@
               <w:rPr>
                 <w:noProof/>
                 <w:webHidden/>
+                <w:sz w:val="18"/>
+                <w:szCs w:val="18"/>
               </w:rPr>
               <w:t>15</w:t>
             </w:r>
@@ -2038,6 +2428,8 @@
               <w:rPr>
                 <w:noProof/>
                 <w:webHidden/>
+                <w:sz w:val="18"/>
+                <w:szCs w:val="18"/>
               </w:rPr>
               <w:fldChar w:fldCharType="end"/>
             </w:r>
@@ -2055,16 +2447,18 @@
               <w:b w:val="0"/>
               <w:noProof/>
               <w:kern w:val="2"/>
-              <w:sz w:val="24"/>
-              <w:szCs w:val="24"/>
+              <w:sz w:val="16"/>
+              <w:szCs w:val="16"/>
               <w14:ligatures w14:val="standardContextual"/>
             </w:rPr>
           </w:pPr>
-          <w:hyperlink w:anchor="_Toc211340551" w:history="1">
+          <w:hyperlink w:anchor="_Toc211353198" w:history="1">
             <w:r>
               <w:rPr>
                 <w:rStyle w:val="Hyperlink"/>
                 <w:noProof/>
+                <w:sz w:val="18"/>
+                <w:szCs w:val="18"/>
               </w:rPr>
               <w:t>1.3.</w:t>
             </w:r>
@@ -2074,8 +2468,8 @@
                 <w:b w:val="0"/>
                 <w:noProof/>
                 <w:kern w:val="2"/>
-                <w:sz w:val="24"/>
-                <w:szCs w:val="24"/>
+                <w:sz w:val="16"/>
+                <w:szCs w:val="16"/>
                 <w14:ligatures w14:val="standardContextual"/>
               </w:rPr>
               <w:tab/>
@@ -2084,6 +2478,8 @@
               <w:rPr>
                 <w:rStyle w:val="Hyperlink"/>
                 <w:noProof/>
+                <w:sz w:val="18"/>
+                <w:szCs w:val="18"/>
               </w:rPr>
               <w:t>Màn hình quản lý mock api</w:t>
             </w:r>
@@ -2091,6 +2487,8 @@
               <w:rPr>
                 <w:noProof/>
                 <w:webHidden/>
+                <w:sz w:val="18"/>
+                <w:szCs w:val="18"/>
               </w:rPr>
               <w:tab/>
             </w:r>
@@ -2098,6 +2496,8 @@
               <w:rPr>
                 <w:noProof/>
                 <w:webHidden/>
+                <w:sz w:val="18"/>
+                <w:szCs w:val="18"/>
               </w:rPr>
               <w:fldChar w:fldCharType="begin"/>
             </w:r>
@@ -2105,19 +2505,25 @@
               <w:rPr>
                 <w:noProof/>
                 <w:webHidden/>
-              </w:rPr>
-              <w:instrText xml:space="preserve"> PAGEREF _Toc211340551 \h </w:instrText>
-            </w:r>
-            <w:r>
-              <w:rPr>
-                <w:noProof/>
-                <w:webHidden/>
-              </w:rPr>
-            </w:r>
-            <w:r>
-              <w:rPr>
-                <w:noProof/>
-                <w:webHidden/>
+                <w:sz w:val="18"/>
+                <w:szCs w:val="18"/>
+              </w:rPr>
+              <w:instrText xml:space="preserve"> PAGEREF _Toc211353198 \h </w:instrText>
+            </w:r>
+            <w:r>
+              <w:rPr>
+                <w:noProof/>
+                <w:webHidden/>
+                <w:sz w:val="18"/>
+                <w:szCs w:val="18"/>
+              </w:rPr>
+            </w:r>
+            <w:r>
+              <w:rPr>
+                <w:noProof/>
+                <w:webHidden/>
+                <w:sz w:val="18"/>
+                <w:szCs w:val="18"/>
               </w:rPr>
               <w:fldChar w:fldCharType="separate"/>
             </w:r>
@@ -2125,6 +2531,8 @@
               <w:rPr>
                 <w:noProof/>
                 <w:webHidden/>
+                <w:sz w:val="18"/>
+                <w:szCs w:val="18"/>
               </w:rPr>
               <w:t>16</w:t>
             </w:r>
@@ -2132,6 +2540,8 @@
               <w:rPr>
                 <w:noProof/>
                 <w:webHidden/>
+                <w:sz w:val="18"/>
+                <w:szCs w:val="18"/>
               </w:rPr>
               <w:fldChar w:fldCharType="end"/>
             </w:r>
@@ -2149,16 +2559,18 @@
               <w:b w:val="0"/>
               <w:noProof/>
               <w:kern w:val="2"/>
-              <w:sz w:val="24"/>
-              <w:szCs w:val="24"/>
+              <w:sz w:val="16"/>
+              <w:szCs w:val="16"/>
               <w14:ligatures w14:val="standardContextual"/>
             </w:rPr>
           </w:pPr>
-          <w:hyperlink w:anchor="_Toc211340552" w:history="1">
+          <w:hyperlink w:anchor="_Toc211353199" w:history="1">
             <w:r>
               <w:rPr>
                 <w:rStyle w:val="Hyperlink"/>
                 <w:noProof/>
+                <w:sz w:val="18"/>
+                <w:szCs w:val="18"/>
               </w:rPr>
               <w:t>1.4.</w:t>
             </w:r>
@@ -2168,8 +2580,8 @@
                 <w:b w:val="0"/>
                 <w:noProof/>
                 <w:kern w:val="2"/>
-                <w:sz w:val="24"/>
-                <w:szCs w:val="24"/>
+                <w:sz w:val="16"/>
+                <w:szCs w:val="16"/>
                 <w14:ligatures w14:val="standardContextual"/>
               </w:rPr>
               <w:tab/>
@@ -2178,6 +2590,8 @@
               <w:rPr>
                 <w:rStyle w:val="Hyperlink"/>
                 <w:noProof/>
+                <w:sz w:val="18"/>
+                <w:szCs w:val="18"/>
               </w:rPr>
               <w:t>Màn hình Preview dự án mock api</w:t>
             </w:r>
@@ -2185,6 +2599,8 @@
               <w:rPr>
                 <w:noProof/>
                 <w:webHidden/>
+                <w:sz w:val="18"/>
+                <w:szCs w:val="18"/>
               </w:rPr>
               <w:tab/>
             </w:r>
@@ -2192,6 +2608,8 @@
               <w:rPr>
                 <w:noProof/>
                 <w:webHidden/>
+                <w:sz w:val="18"/>
+                <w:szCs w:val="18"/>
               </w:rPr>
               <w:fldChar w:fldCharType="begin"/>
             </w:r>
@@ -2199,19 +2617,25 @@
               <w:rPr>
                 <w:noProof/>
                 <w:webHidden/>
-              </w:rPr>
-              <w:instrText xml:space="preserve"> PAGEREF _Toc211340552 \h </w:instrText>
-            </w:r>
-            <w:r>
-              <w:rPr>
-                <w:noProof/>
-                <w:webHidden/>
-              </w:rPr>
-            </w:r>
-            <w:r>
-              <w:rPr>
-                <w:noProof/>
-                <w:webHidden/>
+                <w:sz w:val="18"/>
+                <w:szCs w:val="18"/>
+              </w:rPr>
+              <w:instrText xml:space="preserve"> PAGEREF _Toc211353199 \h </w:instrText>
+            </w:r>
+            <w:r>
+              <w:rPr>
+                <w:noProof/>
+                <w:webHidden/>
+                <w:sz w:val="18"/>
+                <w:szCs w:val="18"/>
+              </w:rPr>
+            </w:r>
+            <w:r>
+              <w:rPr>
+                <w:noProof/>
+                <w:webHidden/>
+                <w:sz w:val="18"/>
+                <w:szCs w:val="18"/>
               </w:rPr>
               <w:fldChar w:fldCharType="separate"/>
             </w:r>
@@ -2219,6 +2643,8 @@
               <w:rPr>
                 <w:noProof/>
                 <w:webHidden/>
+                <w:sz w:val="18"/>
+                <w:szCs w:val="18"/>
               </w:rPr>
               <w:t>17</w:t>
             </w:r>
@@ -2226,6 +2652,8 @@
               <w:rPr>
                 <w:noProof/>
                 <w:webHidden/>
+                <w:sz w:val="18"/>
+                <w:szCs w:val="18"/>
               </w:rPr>
               <w:fldChar w:fldCharType="end"/>
             </w:r>
@@ -2243,16 +2671,18 @@
               <w:b w:val="0"/>
               <w:noProof/>
               <w:kern w:val="2"/>
-              <w:sz w:val="24"/>
-              <w:szCs w:val="24"/>
+              <w:sz w:val="16"/>
+              <w:szCs w:val="16"/>
               <w14:ligatures w14:val="standardContextual"/>
             </w:rPr>
           </w:pPr>
-          <w:hyperlink w:anchor="_Toc211340553" w:history="1">
+          <w:hyperlink w:anchor="_Toc211353200" w:history="1">
             <w:r>
               <w:rPr>
                 <w:rStyle w:val="Hyperlink"/>
                 <w:noProof/>
+                <w:sz w:val="18"/>
+                <w:szCs w:val="18"/>
               </w:rPr>
               <w:t>1.5.</w:t>
             </w:r>
@@ -2262,8 +2692,8 @@
                 <w:b w:val="0"/>
                 <w:noProof/>
                 <w:kern w:val="2"/>
-                <w:sz w:val="24"/>
-                <w:szCs w:val="24"/>
+                <w:sz w:val="16"/>
+                <w:szCs w:val="16"/>
                 <w14:ligatures w14:val="standardContextual"/>
               </w:rPr>
               <w:tab/>
@@ -2272,13 +2702,17 @@
               <w:rPr>
                 <w:rStyle w:val="Hyperlink"/>
                 <w:noProof/>
-              </w:rPr>
-              <w:t>Màn hình thêm Expectation</w:t>
-            </w:r>
-            <w:r>
-              <w:rPr>
-                <w:noProof/>
-                <w:webHidden/>
+                <w:sz w:val="18"/>
+                <w:szCs w:val="18"/>
+              </w:rPr>
+              <w:t>Màn hình thêm Expectation (thử nghiệm)</w:t>
+            </w:r>
+            <w:r>
+              <w:rPr>
+                <w:noProof/>
+                <w:webHidden/>
+                <w:sz w:val="18"/>
+                <w:szCs w:val="18"/>
               </w:rPr>
               <w:tab/>
             </w:r>
@@ -2286,6 +2720,8 @@
               <w:rPr>
                 <w:noProof/>
                 <w:webHidden/>
+                <w:sz w:val="18"/>
+                <w:szCs w:val="18"/>
               </w:rPr>
               <w:fldChar w:fldCharType="begin"/>
             </w:r>
@@ -2293,19 +2729,25 @@
               <w:rPr>
                 <w:noProof/>
                 <w:webHidden/>
-              </w:rPr>
-              <w:instrText xml:space="preserve"> PAGEREF _Toc211340553 \h </w:instrText>
-            </w:r>
-            <w:r>
-              <w:rPr>
-                <w:noProof/>
-                <w:webHidden/>
-              </w:rPr>
-            </w:r>
-            <w:r>
-              <w:rPr>
-                <w:noProof/>
-                <w:webHidden/>
+                <w:sz w:val="18"/>
+                <w:szCs w:val="18"/>
+              </w:rPr>
+              <w:instrText xml:space="preserve"> PAGEREF _Toc211353200 \h </w:instrText>
+            </w:r>
+            <w:r>
+              <w:rPr>
+                <w:noProof/>
+                <w:webHidden/>
+                <w:sz w:val="18"/>
+                <w:szCs w:val="18"/>
+              </w:rPr>
+            </w:r>
+            <w:r>
+              <w:rPr>
+                <w:noProof/>
+                <w:webHidden/>
+                <w:sz w:val="18"/>
+                <w:szCs w:val="18"/>
               </w:rPr>
               <w:fldChar w:fldCharType="separate"/>
             </w:r>
@@ -2313,13 +2755,17 @@
               <w:rPr>
                 <w:noProof/>
                 <w:webHidden/>
-              </w:rPr>
-              <w:t>18</w:t>
-            </w:r>
-            <w:r>
-              <w:rPr>
-                <w:noProof/>
-                <w:webHidden/>
+                <w:sz w:val="18"/>
+                <w:szCs w:val="18"/>
+              </w:rPr>
+              <w:t>19</w:t>
+            </w:r>
+            <w:r>
+              <w:rPr>
+                <w:noProof/>
+                <w:webHidden/>
+                <w:sz w:val="18"/>
+                <w:szCs w:val="18"/>
               </w:rPr>
               <w:fldChar w:fldCharType="end"/>
             </w:r>
@@ -2331,6 +2777,8 @@
               <w:b/>
               <w:bCs/>
               <w:noProof/>
+              <w:sz w:val="18"/>
+              <w:szCs w:val="18"/>
             </w:rPr>
             <w:fldChar w:fldCharType="end"/>
           </w:r>
@@ -2346,7 +2794,7 @@
       <w:pPr>
         <w:pStyle w:val="Heading1"/>
       </w:pPr>
-      <w:bookmarkStart w:id="0" w:name="_Toc211340530"/>
+      <w:bookmarkStart w:id="0" w:name="_Toc211353177"/>
       <w:r>
         <w:lastRenderedPageBreak/>
         <w:t>Thông tin chung</w:t>
@@ -2357,7 +2805,7 @@
       <w:pPr>
         <w:pStyle w:val="Heading2"/>
       </w:pPr>
-      <w:bookmarkStart w:id="1" w:name="_Toc211340531"/>
+      <w:bookmarkStart w:id="1" w:name="_Toc211353178"/>
       <w:r>
         <w:t>Thông tin m</w:t>
       </w:r>
@@ -2447,7 +2895,7 @@
       <w:pPr>
         <w:pStyle w:val="Heading2"/>
       </w:pPr>
-      <w:bookmarkStart w:id="2" w:name="_Toc211340532"/>
+      <w:bookmarkStart w:id="2" w:name="_Toc211353179"/>
       <w:r>
         <w:t>Mô tả ứng dụng quản lý mock</w:t>
       </w:r>
@@ -2479,7 +2927,7 @@
       <w:r>
         <w:t xml:space="preserve"> </w:t>
       </w:r>
-      <w:bookmarkStart w:id="3" w:name="_Toc211340533"/>
+      <w:bookmarkStart w:id="3" w:name="_Toc211353180"/>
       <w:r>
         <w:t>Một số công dụng chính của ứng dụng</w:t>
       </w:r>
@@ -2568,7 +3016,7 @@
       <w:pPr>
         <w:pStyle w:val="Heading1"/>
       </w:pPr>
-      <w:bookmarkStart w:id="4" w:name="_Toc211340534"/>
+      <w:bookmarkStart w:id="4" w:name="_Toc211353181"/>
       <w:r>
         <w:lastRenderedPageBreak/>
         <w:t xml:space="preserve">Báo </w:t>
@@ -2585,7 +3033,7 @@
       <w:pPr>
         <w:pStyle w:val="Heading2"/>
       </w:pPr>
-      <w:bookmarkStart w:id="5" w:name="_Toc211340535"/>
+      <w:bookmarkStart w:id="5" w:name="_Toc211353182"/>
       <w:r>
         <w:t>Các công việc hoàn thành</w:t>
       </w:r>
@@ -3029,7 +3477,7 @@
       <w:pPr>
         <w:pStyle w:val="Heading2"/>
       </w:pPr>
-      <w:bookmarkStart w:id="6" w:name="_Toc211340536"/>
+      <w:bookmarkStart w:id="6" w:name="_Toc211353183"/>
       <w:r>
         <w:t>Kết quả thực hiện</w:t>
       </w:r>
@@ -3092,7 +3540,7 @@
       <w:pPr>
         <w:pStyle w:val="Heading1"/>
       </w:pPr>
-      <w:bookmarkStart w:id="7" w:name="_Toc211340537"/>
+      <w:bookmarkStart w:id="7" w:name="_Toc211353184"/>
       <w:r>
         <w:lastRenderedPageBreak/>
         <w:t>Đặc tả ứng dụng quản lý Mock</w:t>
@@ -3107,7 +3555,7 @@
           <w:numId w:val="21"/>
         </w:numPr>
       </w:pPr>
-      <w:bookmarkStart w:id="8" w:name="_Toc211340538"/>
+      <w:bookmarkStart w:id="8" w:name="_Toc211353185"/>
       <w:r>
         <w:t>Mô tả dự án</w:t>
       </w:r>
@@ -3134,7 +3582,7 @@
       <w:pPr>
         <w:pStyle w:val="Heading2"/>
       </w:pPr>
-      <w:bookmarkStart w:id="9" w:name="_Toc211340539"/>
+      <w:bookmarkStart w:id="9" w:name="_Toc211353186"/>
       <w:r>
         <w:t>User Case ứng dụng</w:t>
       </w:r>
@@ -3149,7 +3597,7 @@
           <w:noProof/>
         </w:rPr>
         <w:drawing>
-          <wp:inline distT="0" distB="0" distL="0" distR="0" wp14:anchorId="68DC1797" wp14:editId="3052ECE3">
+          <wp:inline distT="0" distB="0" distL="0" distR="0" wp14:anchorId="68DC1797" wp14:editId="130966FD">
             <wp:extent cx="5943600" cy="4812665"/>
             <wp:effectExtent l="0" t="0" r="0" b="0"/>
             <wp:docPr id="824894658" name="Picture 1" descr="A diagram of a diagram&#10;&#10;AI-generated content may be incorrect."/>
@@ -3897,7 +4345,7 @@
       <w:pPr>
         <w:pStyle w:val="Heading2"/>
       </w:pPr>
-      <w:bookmarkStart w:id="10" w:name="_Toc211340540"/>
+      <w:bookmarkStart w:id="10" w:name="_Toc211353187"/>
       <w:r>
         <w:t>Luồng xử lý ứng dụng</w:t>
       </w:r>
@@ -3907,7 +4355,7 @@
       <w:pPr>
         <w:pStyle w:val="Heading3"/>
       </w:pPr>
-      <w:bookmarkStart w:id="11" w:name="_Toc211340541"/>
+      <w:bookmarkStart w:id="11" w:name="_Toc211353188"/>
       <w:r>
         <w:t>Luồng mock runtime khởi chạy sau khi tạo project</w:t>
       </w:r>
@@ -3960,7 +4408,7 @@
       <w:pPr>
         <w:pStyle w:val="Heading3"/>
       </w:pPr>
-      <w:bookmarkStart w:id="12" w:name="_Toc211340542"/>
+      <w:bookmarkStart w:id="12" w:name="_Toc211353189"/>
       <w:r>
         <w:t>Luồng xử lý upload dự án mock api</w:t>
       </w:r>
@@ -4013,7 +4461,7 @@
       <w:pPr>
         <w:pStyle w:val="Heading3"/>
       </w:pPr>
-      <w:bookmarkStart w:id="13" w:name="_Toc211340543"/>
+      <w:bookmarkStart w:id="13" w:name="_Toc211353190"/>
       <w:r>
         <w:t xml:space="preserve">Luồng xem </w:t>
       </w:r>
@@ -4071,7 +4519,7 @@
       <w:pPr>
         <w:pStyle w:val="Heading3"/>
       </w:pPr>
-      <w:bookmarkStart w:id="14" w:name="_Toc211340544"/>
+      <w:bookmarkStart w:id="14" w:name="_Toc211353191"/>
       <w:r>
         <w:t>Luồng quản lý process dự án</w:t>
       </w:r>
@@ -4370,7 +4818,7 @@
         </w:numPr>
         <w:ind w:left="720"/>
       </w:pPr>
-      <w:bookmarkStart w:id="15" w:name="_Toc211340545"/>
+      <w:bookmarkStart w:id="15" w:name="_Toc211353192"/>
       <w:r>
         <w:t>Đặc tả cách thức lưu trữ</w:t>
       </w:r>
@@ -4427,7 +4875,7 @@
       <w:pPr>
         <w:pStyle w:val="Heading2"/>
       </w:pPr>
-      <w:bookmarkStart w:id="16" w:name="_Toc211340546"/>
+      <w:bookmarkStart w:id="16" w:name="_Toc211353193"/>
       <w:r>
         <w:t xml:space="preserve">Kiến trúc </w:t>
       </w:r>
@@ -4562,7 +5010,7 @@
       <w:pPr>
         <w:pStyle w:val="Heading1"/>
       </w:pPr>
-      <w:bookmarkStart w:id="18" w:name="_Toc211340547"/>
+      <w:bookmarkStart w:id="18" w:name="_Toc211353194"/>
       <w:r>
         <w:lastRenderedPageBreak/>
         <w:t>Hướng dẫn sử dụng</w:t>
@@ -4577,7 +5025,7 @@
           <w:numId w:val="25"/>
         </w:numPr>
       </w:pPr>
-      <w:bookmarkStart w:id="19" w:name="_Toc211340548"/>
+      <w:bookmarkStart w:id="19" w:name="_Toc211353195"/>
       <w:r>
         <w:t>Giới thiệu giao diện sử dụng</w:t>
       </w:r>
@@ -4587,7 +5035,7 @@
       <w:pPr>
         <w:pStyle w:val="Heading3"/>
       </w:pPr>
-      <w:bookmarkStart w:id="20" w:name="_Toc211340549"/>
+      <w:bookmarkStart w:id="20" w:name="_Toc211353196"/>
       <w:r>
         <w:t>Màn hình chính</w:t>
       </w:r>
@@ -5237,7 +5685,7 @@
       <w:pPr>
         <w:pStyle w:val="Heading3"/>
       </w:pPr>
-      <w:bookmarkStart w:id="21" w:name="_Toc211340550"/>
+      <w:bookmarkStart w:id="21" w:name="_Toc211353197"/>
       <w:r>
         <w:t>Màn hình upload api json</w:t>
       </w:r>
@@ -5539,7 +5987,7 @@
       <w:pPr>
         <w:pStyle w:val="Heading3"/>
       </w:pPr>
-      <w:bookmarkStart w:id="22" w:name="_Toc211340551"/>
+      <w:bookmarkStart w:id="22" w:name="_Toc211353198"/>
       <w:r>
         <w:t>Màn hình quản lý mock api</w:t>
       </w:r>
@@ -5880,7 +6328,7 @@
       <w:pPr>
         <w:pStyle w:val="Heading3"/>
       </w:pPr>
-      <w:bookmarkStart w:id="23" w:name="_Toc211340552"/>
+      <w:bookmarkStart w:id="23" w:name="_Toc211353199"/>
       <w:r>
         <w:t>Màn hình Preview dự án mock api</w:t>
       </w:r>
@@ -6288,9 +6736,12 @@
       <w:pPr>
         <w:pStyle w:val="Heading3"/>
       </w:pPr>
-      <w:bookmarkStart w:id="24" w:name="_Toc211340553"/>
+      <w:bookmarkStart w:id="24" w:name="_Toc211353200"/>
       <w:r>
         <w:t>Màn hình thêm Expectation</w:t>
+      </w:r>
+      <w:r>
+        <w:t xml:space="preserve"> (thử nghiệm)</w:t>
       </w:r>
       <w:bookmarkEnd w:id="24"/>
     </w:p>
@@ -6341,6 +6792,10 @@
     <w:p>
       <w:pPr>
         <w:pStyle w:val="Heading2"/>
+        <w:numPr>
+          <w:ilvl w:val="0"/>
+          <w:numId w:val="0"/>
+        </w:numPr>
       </w:pPr>
     </w:p>
     <w:sectPr>

</xml_diff>